<commit_message>
Übungen 4, 5 und 6 hinzugefügt.
</commit_message>
<xml_diff>
--- a/GDI_Klassifizierung_Knauber.docx
+++ b/GDI_Klassifizierung_Knauber.docx
@@ -741,6 +741,28 @@
     <w:p>
       <w:pPr>
         <w:pStyle w:val="Listenabsatz"/>
+        <w:numPr>
+          <w:ilvl w:val="0"/>
+          <w:numId w:val="2"/>
+        </w:numPr>
+        <w:rPr>
+          <w:i/>
+          <w:sz w:val="28"/>
+          <w:szCs w:val="28"/>
+        </w:rPr>
+      </w:pPr>
+      <w:r>
+        <w:rPr>
+          <w:i/>
+          <w:sz w:val="28"/>
+          <w:szCs w:val="28"/>
+        </w:rPr>
+        <w:t>Übung 4, WS10, Aufgabe 4</w:t>
+      </w:r>
+    </w:p>
+    <w:p>
+      <w:pPr>
+        <w:pStyle w:val="Listenabsatz"/>
         <w:ind w:left="708"/>
         <w:rPr>
           <w:i/>
@@ -796,6 +818,28 @@
           <w:szCs w:val="28"/>
         </w:rPr>
         <w:t># Palindrom (Übung 3, WS10-WS11, Aufgabe 2)</w:t>
+      </w:r>
+    </w:p>
+    <w:p>
+      <w:pPr>
+        <w:pStyle w:val="Listenabsatz"/>
+        <w:numPr>
+          <w:ilvl w:val="0"/>
+          <w:numId w:val="2"/>
+        </w:numPr>
+        <w:rPr>
+          <w:i/>
+          <w:sz w:val="28"/>
+          <w:szCs w:val="28"/>
+        </w:rPr>
+      </w:pPr>
+      <w:r>
+        <w:rPr>
+          <w:i/>
+          <w:sz w:val="28"/>
+          <w:szCs w:val="28"/>
+        </w:rPr>
+        <w:t>Übung 4, WS12, Aufgabe 2</w:t>
       </w:r>
     </w:p>
     <w:p>
@@ -998,6 +1042,50 @@
     <w:p>
       <w:pPr>
         <w:pStyle w:val="Listenabsatz"/>
+        <w:numPr>
+          <w:ilvl w:val="0"/>
+          <w:numId w:val="2"/>
+        </w:numPr>
+        <w:rPr>
+          <w:i/>
+          <w:sz w:val="28"/>
+          <w:szCs w:val="28"/>
+        </w:rPr>
+      </w:pPr>
+      <w:r>
+        <w:rPr>
+          <w:i/>
+          <w:sz w:val="28"/>
+          <w:szCs w:val="28"/>
+        </w:rPr>
+        <w:t>Übung 6, WS03, Aufgabe 1</w:t>
+      </w:r>
+    </w:p>
+    <w:p>
+      <w:pPr>
+        <w:pStyle w:val="Listenabsatz"/>
+        <w:numPr>
+          <w:ilvl w:val="0"/>
+          <w:numId w:val="2"/>
+        </w:numPr>
+        <w:rPr>
+          <w:i/>
+          <w:sz w:val="28"/>
+          <w:szCs w:val="28"/>
+        </w:rPr>
+      </w:pPr>
+      <w:r>
+        <w:rPr>
+          <w:i/>
+          <w:sz w:val="28"/>
+          <w:szCs w:val="28"/>
+        </w:rPr>
+        <w:t>Übung 6, WS07, Aufgabe 3</w:t>
+      </w:r>
+    </w:p>
+    <w:p>
+      <w:pPr>
+        <w:pStyle w:val="Listenabsatz"/>
         <w:ind w:left="0"/>
         <w:rPr>
           <w:i/>
@@ -1018,6 +1106,28 @@
     <w:p>
       <w:pPr>
         <w:pStyle w:val="Listenabsatz"/>
+        <w:numPr>
+          <w:ilvl w:val="0"/>
+          <w:numId w:val="2"/>
+        </w:numPr>
+        <w:rPr>
+          <w:i/>
+          <w:sz w:val="28"/>
+          <w:szCs w:val="28"/>
+        </w:rPr>
+      </w:pPr>
+      <w:r>
+        <w:rPr>
+          <w:i/>
+          <w:sz w:val="28"/>
+          <w:szCs w:val="28"/>
+        </w:rPr>
+        <w:t>Übung 5, WS03, Aufgabe 1</w:t>
+      </w:r>
+    </w:p>
+    <w:p>
+      <w:pPr>
+        <w:pStyle w:val="Listenabsatz"/>
         <w:ind w:left="0"/>
         <w:rPr>
           <w:i/>
@@ -1088,7 +1198,7 @@
           <w:sz w:val="28"/>
           <w:szCs w:val="28"/>
         </w:rPr>
-        <w:t>Übung 2, WS09, Aufgabe 1)</w:t>
+        <w:t>Übung 2, WS09, Aufgabe 1</w:t>
       </w:r>
     </w:p>
     <w:p>
@@ -1111,6 +1221,58 @@
           <w:szCs w:val="28"/>
         </w:rPr>
         <w:t>Übung 3, WS06-WS08, Aufgabe 1</w:t>
+      </w:r>
+    </w:p>
+    <w:p>
+      <w:pPr>
+        <w:pStyle w:val="Listenabsatz"/>
+        <w:numPr>
+          <w:ilvl w:val="0"/>
+          <w:numId w:val="2"/>
+        </w:numPr>
+        <w:rPr>
+          <w:i/>
+          <w:sz w:val="28"/>
+          <w:szCs w:val="28"/>
+        </w:rPr>
+      </w:pPr>
+      <w:r>
+        <w:rPr>
+          <w:i/>
+          <w:sz w:val="28"/>
+          <w:szCs w:val="28"/>
+        </w:rPr>
+        <w:t>Übung 4, WS04, Aufgabe 1</w:t>
+      </w:r>
+    </w:p>
+    <w:p>
+      <w:pPr>
+        <w:pStyle w:val="Listenabsatz"/>
+        <w:numPr>
+          <w:ilvl w:val="0"/>
+          <w:numId w:val="2"/>
+        </w:numPr>
+        <w:rPr>
+          <w:i/>
+          <w:sz w:val="28"/>
+          <w:szCs w:val="28"/>
+        </w:rPr>
+      </w:pPr>
+      <w:r>
+        <w:rPr>
+          <w:i/>
+          <w:sz w:val="28"/>
+          <w:szCs w:val="28"/>
+        </w:rPr>
+        <w:t>Übung 5, WS03</w:t>
+      </w:r>
+      <w:r>
+        <w:rPr>
+          <w:i/>
+          <w:sz w:val="28"/>
+          <w:szCs w:val="28"/>
+        </w:rPr>
+        <w:t>, Aufgabe 2</w:t>
       </w:r>
     </w:p>
     <w:p>
@@ -1205,6 +1367,50 @@
     <w:p>
       <w:pPr>
         <w:pStyle w:val="Listenabsatz"/>
+        <w:numPr>
+          <w:ilvl w:val="0"/>
+          <w:numId w:val="2"/>
+        </w:numPr>
+        <w:rPr>
+          <w:i/>
+          <w:sz w:val="28"/>
+          <w:szCs w:val="28"/>
+        </w:rPr>
+      </w:pPr>
+      <w:r>
+        <w:rPr>
+          <w:i/>
+          <w:sz w:val="28"/>
+          <w:szCs w:val="28"/>
+        </w:rPr>
+        <w:t>Übung 5, WS09, Aufgabe 2</w:t>
+      </w:r>
+    </w:p>
+    <w:p>
+      <w:pPr>
+        <w:pStyle w:val="Listenabsatz"/>
+        <w:numPr>
+          <w:ilvl w:val="0"/>
+          <w:numId w:val="2"/>
+        </w:numPr>
+        <w:rPr>
+          <w:i/>
+          <w:sz w:val="28"/>
+          <w:szCs w:val="28"/>
+        </w:rPr>
+      </w:pPr>
+      <w:r>
+        <w:rPr>
+          <w:i/>
+          <w:sz w:val="28"/>
+          <w:szCs w:val="28"/>
+        </w:rPr>
+        <w:t>Übung 6, WS03, Aufgabe 2</w:t>
+      </w:r>
+    </w:p>
+    <w:p>
+      <w:pPr>
+        <w:pStyle w:val="Listenabsatz"/>
         <w:ind w:left="0"/>
         <w:rPr>
           <w:i/>
@@ -1370,6 +1576,66 @@
     </w:p>
     <w:p>
       <w:pPr>
+        <w:pStyle w:val="Listenabsatz"/>
+        <w:numPr>
+          <w:ilvl w:val="0"/>
+          <w:numId w:val="2"/>
+        </w:numPr>
+        <w:rPr>
+          <w:i/>
+          <w:sz w:val="28"/>
+          <w:szCs w:val="28"/>
+        </w:rPr>
+      </w:pPr>
+      <w:r>
+        <w:rPr>
+          <w:i/>
+          <w:sz w:val="28"/>
+          <w:szCs w:val="28"/>
+        </w:rPr>
+        <w:t>Übung 4, WS06</w:t>
+      </w:r>
+      <w:r>
+        <w:rPr>
+          <w:i/>
+          <w:sz w:val="28"/>
+          <w:szCs w:val="28"/>
+        </w:rPr>
+        <w:t>-WS08</w:t>
+      </w:r>
+      <w:r>
+        <w:rPr>
+          <w:i/>
+          <w:sz w:val="28"/>
+          <w:szCs w:val="28"/>
+        </w:rPr>
+        <w:t>, Aufgabe 1</w:t>
+      </w:r>
+    </w:p>
+    <w:p>
+      <w:pPr>
+        <w:pStyle w:val="Listenabsatz"/>
+        <w:numPr>
+          <w:ilvl w:val="0"/>
+          <w:numId w:val="2"/>
+        </w:numPr>
+        <w:rPr>
+          <w:i/>
+          <w:sz w:val="28"/>
+          <w:szCs w:val="28"/>
+        </w:rPr>
+      </w:pPr>
+      <w:r>
+        <w:rPr>
+          <w:i/>
+          <w:sz w:val="28"/>
+          <w:szCs w:val="28"/>
+        </w:rPr>
+        <w:t>Übung 5, WS04, Aufgabe 1</w:t>
+      </w:r>
+    </w:p>
+    <w:p>
+      <w:pPr>
         <w:rPr>
           <w:i/>
           <w:sz w:val="28"/>
@@ -1411,6 +1677,126 @@
     </w:p>
     <w:p>
       <w:pPr>
+        <w:pStyle w:val="Listenabsatz"/>
+        <w:numPr>
+          <w:ilvl w:val="0"/>
+          <w:numId w:val="2"/>
+        </w:numPr>
+        <w:rPr>
+          <w:i/>
+          <w:sz w:val="28"/>
+          <w:szCs w:val="28"/>
+        </w:rPr>
+      </w:pPr>
+      <w:r>
+        <w:rPr>
+          <w:i/>
+          <w:sz w:val="28"/>
+          <w:szCs w:val="28"/>
+        </w:rPr>
+        <w:t>Übung 4, WS06</w:t>
+      </w:r>
+      <w:r>
+        <w:rPr>
+          <w:i/>
+          <w:sz w:val="28"/>
+          <w:szCs w:val="28"/>
+        </w:rPr>
+        <w:t>-WS08</w:t>
+      </w:r>
+      <w:r>
+        <w:rPr>
+          <w:i/>
+          <w:sz w:val="28"/>
+          <w:szCs w:val="28"/>
+        </w:rPr>
+        <w:t>, Aufgabe 2</w:t>
+      </w:r>
+    </w:p>
+    <w:p>
+      <w:pPr>
+        <w:pStyle w:val="Listenabsatz"/>
+        <w:numPr>
+          <w:ilvl w:val="0"/>
+          <w:numId w:val="2"/>
+        </w:numPr>
+        <w:rPr>
+          <w:i/>
+          <w:sz w:val="28"/>
+          <w:szCs w:val="28"/>
+        </w:rPr>
+      </w:pPr>
+      <w:r>
+        <w:rPr>
+          <w:i/>
+          <w:sz w:val="28"/>
+          <w:szCs w:val="28"/>
+        </w:rPr>
+        <w:t>Übung 5, WS04, Aufgabe 2</w:t>
+      </w:r>
+    </w:p>
+    <w:p>
+      <w:pPr>
+        <w:pStyle w:val="Listenabsatz"/>
+        <w:ind w:left="708"/>
+        <w:rPr>
+          <w:i/>
+          <w:sz w:val="28"/>
+          <w:szCs w:val="28"/>
+        </w:rPr>
+      </w:pPr>
+      <w:r>
+        <w:rPr>
+          <w:i/>
+          <w:sz w:val="28"/>
+          <w:szCs w:val="28"/>
+        </w:rPr>
+        <w:lastRenderedPageBreak/>
+        <w:t xml:space="preserve"># </w:t>
+      </w:r>
+      <w:proofErr w:type="spellStart"/>
+      <w:r>
+        <w:rPr>
+          <w:i/>
+          <w:sz w:val="28"/>
+          <w:szCs w:val="28"/>
+        </w:rPr>
+        <w:t>Fibonacci</w:t>
+      </w:r>
+      <w:proofErr w:type="spellEnd"/>
+      <w:r>
+        <w:rPr>
+          <w:i/>
+          <w:sz w:val="28"/>
+          <w:szCs w:val="28"/>
+        </w:rPr>
+        <w:t>-Folge (Übung 4, WS10, Aufgabe 1)</w:t>
+      </w:r>
+    </w:p>
+    <w:p>
+      <w:pPr>
+        <w:pStyle w:val="Listenabsatz"/>
+        <w:numPr>
+          <w:ilvl w:val="0"/>
+          <w:numId w:val="2"/>
+        </w:numPr>
+        <w:rPr>
+          <w:i/>
+          <w:sz w:val="28"/>
+          <w:szCs w:val="28"/>
+        </w:rPr>
+      </w:pPr>
+      <w:r>
+        <w:rPr>
+          <w:i/>
+          <w:sz w:val="28"/>
+          <w:szCs w:val="28"/>
+        </w:rPr>
+        <w:t>Übung 6, WS11, Aufgabe 1</w:t>
+      </w:r>
+    </w:p>
+    <w:p>
+      <w:pPr>
         <w:rPr>
           <w:b/>
           <w:sz w:val="28"/>
@@ -1538,6 +1924,1805 @@
           <w:szCs w:val="28"/>
         </w:rPr>
       </w:pPr>
+      <w:r>
+        <w:rPr>
+          <w:i/>
+          <w:sz w:val="28"/>
+          <w:szCs w:val="28"/>
+        </w:rPr>
+        <w:t># Sieb des Eratosthenes</w:t>
+      </w:r>
+      <w:r>
+        <w:rPr>
+          <w:i/>
+          <w:sz w:val="28"/>
+          <w:szCs w:val="28"/>
+        </w:rPr>
+        <w:t xml:space="preserve"> (Primzahlen) mit Array </w:t>
+      </w:r>
+    </w:p>
+    <w:p>
+      <w:pPr>
+        <w:pStyle w:val="Listenabsatz"/>
+        <w:ind w:left="708"/>
+        <w:rPr>
+          <w:i/>
+          <w:sz w:val="28"/>
+          <w:szCs w:val="28"/>
+        </w:rPr>
+      </w:pPr>
+      <w:r>
+        <w:rPr>
+          <w:i/>
+          <w:sz w:val="28"/>
+          <w:szCs w:val="28"/>
+        </w:rPr>
+        <w:t xml:space="preserve">(Übung </w:t>
+      </w:r>
+      <w:r>
+        <w:rPr>
+          <w:i/>
+          <w:sz w:val="28"/>
+          <w:szCs w:val="28"/>
+        </w:rPr>
+        <w:t>4</w:t>
+      </w:r>
+      <w:r>
+        <w:rPr>
+          <w:i/>
+          <w:sz w:val="28"/>
+          <w:szCs w:val="28"/>
+        </w:rPr>
+        <w:t>, WS02, Aufgabe 2)</w:t>
+      </w:r>
+    </w:p>
+    <w:p>
+      <w:pPr>
+        <w:pStyle w:val="Listenabsatz"/>
+        <w:numPr>
+          <w:ilvl w:val="0"/>
+          <w:numId w:val="2"/>
+        </w:numPr>
+        <w:rPr>
+          <w:i/>
+          <w:sz w:val="28"/>
+          <w:szCs w:val="28"/>
+        </w:rPr>
+      </w:pPr>
+      <w:r>
+        <w:rPr>
+          <w:i/>
+          <w:sz w:val="28"/>
+          <w:szCs w:val="28"/>
+        </w:rPr>
+        <w:t>Optional: Baut auf „Sieb des Eratosthenes (Primzahlen)“ (Übung 3, WS02, Aufgabe 6) auf</w:t>
+      </w:r>
+    </w:p>
+    <w:p>
+      <w:pPr>
+        <w:pStyle w:val="Listenabsatz"/>
+        <w:ind w:left="708"/>
+        <w:rPr>
+          <w:i/>
+          <w:sz w:val="28"/>
+          <w:szCs w:val="28"/>
+        </w:rPr>
+      </w:pPr>
+      <w:r>
+        <w:rPr>
+          <w:i/>
+          <w:sz w:val="28"/>
+          <w:szCs w:val="28"/>
+        </w:rPr>
+        <w:t xml:space="preserve"># </w:t>
+      </w:r>
+      <w:proofErr w:type="spellStart"/>
+      <w:r>
+        <w:rPr>
+          <w:i/>
+          <w:sz w:val="28"/>
+          <w:szCs w:val="28"/>
+        </w:rPr>
+        <w:t>args</w:t>
+      </w:r>
+      <w:proofErr w:type="spellEnd"/>
+      <w:r>
+        <w:rPr>
+          <w:i/>
+          <w:sz w:val="28"/>
+          <w:szCs w:val="28"/>
+        </w:rPr>
+        <w:t>-Parameter abfragen (Übung 4</w:t>
+      </w:r>
+      <w:r>
+        <w:rPr>
+          <w:i/>
+          <w:sz w:val="28"/>
+          <w:szCs w:val="28"/>
+        </w:rPr>
+        <w:t>, WS02, Aufgabe 3)</w:t>
+      </w:r>
+    </w:p>
+    <w:p>
+      <w:pPr>
+        <w:pStyle w:val="Listenabsatz"/>
+        <w:numPr>
+          <w:ilvl w:val="0"/>
+          <w:numId w:val="2"/>
+        </w:numPr>
+        <w:rPr>
+          <w:i/>
+          <w:sz w:val="28"/>
+          <w:szCs w:val="28"/>
+        </w:rPr>
+      </w:pPr>
+      <w:r>
+        <w:rPr>
+          <w:i/>
+          <w:sz w:val="28"/>
+          <w:szCs w:val="28"/>
+        </w:rPr>
+        <w:t>Übung 5, WS08, Aufgabe 1</w:t>
+      </w:r>
+    </w:p>
+    <w:p>
+      <w:pPr>
+        <w:pStyle w:val="Listenabsatz"/>
+        <w:ind w:left="708"/>
+        <w:rPr>
+          <w:i/>
+          <w:sz w:val="28"/>
+          <w:szCs w:val="28"/>
+        </w:rPr>
+      </w:pPr>
+      <w:r>
+        <w:rPr>
+          <w:i/>
+          <w:sz w:val="28"/>
+          <w:szCs w:val="28"/>
+        </w:rPr>
+        <w:t xml:space="preserve"># </w:t>
+      </w:r>
+      <w:proofErr w:type="spellStart"/>
+      <w:r>
+        <w:rPr>
+          <w:i/>
+          <w:sz w:val="28"/>
+          <w:szCs w:val="28"/>
+        </w:rPr>
+        <w:t>Charac</w:t>
+      </w:r>
+      <w:r>
+        <w:rPr>
+          <w:i/>
+          <w:sz w:val="28"/>
+          <w:szCs w:val="28"/>
+        </w:rPr>
+        <w:t>ter</w:t>
+      </w:r>
+      <w:proofErr w:type="spellEnd"/>
+      <w:r>
+        <w:rPr>
+          <w:i/>
+          <w:sz w:val="28"/>
+          <w:szCs w:val="28"/>
+        </w:rPr>
+        <w:t>-Array (</w:t>
+      </w:r>
+      <w:proofErr w:type="spellStart"/>
+      <w:r>
+        <w:rPr>
+          <w:i/>
+          <w:sz w:val="28"/>
+          <w:szCs w:val="28"/>
+        </w:rPr>
+        <w:t>char</w:t>
+      </w:r>
+      <w:proofErr w:type="spellEnd"/>
+      <w:r>
+        <w:rPr>
+          <w:i/>
+          <w:sz w:val="28"/>
+          <w:szCs w:val="28"/>
+        </w:rPr>
+        <w:t xml:space="preserve"> </w:t>
+      </w:r>
+      <w:proofErr w:type="spellStart"/>
+      <w:r>
+        <w:rPr>
+          <w:i/>
+          <w:sz w:val="28"/>
+          <w:szCs w:val="28"/>
+        </w:rPr>
+        <w:t>to</w:t>
+      </w:r>
+      <w:proofErr w:type="spellEnd"/>
+      <w:r>
+        <w:rPr>
+          <w:i/>
+          <w:sz w:val="28"/>
+          <w:szCs w:val="28"/>
+        </w:rPr>
+        <w:t xml:space="preserve"> </w:t>
+      </w:r>
+      <w:proofErr w:type="spellStart"/>
+      <w:r>
+        <w:rPr>
+          <w:i/>
+          <w:sz w:val="28"/>
+          <w:szCs w:val="28"/>
+        </w:rPr>
+        <w:t>int</w:t>
+      </w:r>
+      <w:proofErr w:type="spellEnd"/>
+      <w:r>
+        <w:rPr>
+          <w:i/>
+          <w:sz w:val="28"/>
+          <w:szCs w:val="28"/>
+        </w:rPr>
+        <w:t>) (Übung 4</w:t>
+      </w:r>
+      <w:r>
+        <w:rPr>
+          <w:i/>
+          <w:sz w:val="28"/>
+          <w:szCs w:val="28"/>
+        </w:rPr>
+        <w:t>, WS02, Aufgabe 4)</w:t>
+      </w:r>
+    </w:p>
+    <w:p>
+      <w:pPr>
+        <w:pStyle w:val="Listenabsatz"/>
+        <w:ind w:left="708"/>
+        <w:rPr>
+          <w:i/>
+          <w:sz w:val="28"/>
+          <w:szCs w:val="28"/>
+        </w:rPr>
+      </w:pPr>
+      <w:r>
+        <w:rPr>
+          <w:i/>
+          <w:sz w:val="28"/>
+          <w:szCs w:val="28"/>
+        </w:rPr>
+        <w:t># Schachbrett-Legende (Übung 4, WS10, Aufgabe 2)</w:t>
+      </w:r>
+    </w:p>
+    <w:p>
+      <w:pPr>
+        <w:pStyle w:val="Listenabsatz"/>
+        <w:ind w:left="708"/>
+        <w:rPr>
+          <w:i/>
+          <w:sz w:val="28"/>
+          <w:szCs w:val="28"/>
+        </w:rPr>
+      </w:pPr>
+      <w:r>
+        <w:rPr>
+          <w:i/>
+          <w:sz w:val="28"/>
+          <w:szCs w:val="28"/>
+        </w:rPr>
+        <w:t># Kleines Adressregister (Übung 4, WS10, Aufgabe 3)</w:t>
+      </w:r>
+    </w:p>
+    <w:p>
+      <w:pPr>
+        <w:pStyle w:val="Listenabsatz"/>
+        <w:numPr>
+          <w:ilvl w:val="0"/>
+          <w:numId w:val="2"/>
+        </w:numPr>
+        <w:rPr>
+          <w:i/>
+          <w:sz w:val="28"/>
+          <w:szCs w:val="28"/>
+        </w:rPr>
+      </w:pPr>
+      <w:r>
+        <w:rPr>
+          <w:i/>
+          <w:sz w:val="28"/>
+          <w:szCs w:val="28"/>
+        </w:rPr>
+        <w:t>Übung 6, WS11, Aufgabe 2</w:t>
+      </w:r>
+    </w:p>
+    <w:p>
+      <w:pPr>
+        <w:rPr>
+          <w:b/>
+          <w:sz w:val="28"/>
+          <w:szCs w:val="28"/>
+        </w:rPr>
+      </w:pPr>
+      <w:r>
+        <w:rPr>
+          <w:b/>
+          <w:sz w:val="28"/>
+          <w:szCs w:val="28"/>
+        </w:rPr>
+        <w:t>+ Mehrdimensionale Arrays, Dateihandling</w:t>
+      </w:r>
+    </w:p>
+    <w:p>
+      <w:pPr>
+        <w:rPr>
+          <w:i/>
+          <w:sz w:val="28"/>
+          <w:szCs w:val="28"/>
+        </w:rPr>
+      </w:pPr>
+      <w:r>
+        <w:rPr>
+          <w:b/>
+          <w:sz w:val="28"/>
+          <w:szCs w:val="28"/>
+        </w:rPr>
+        <w:tab/>
+      </w:r>
+      <w:r>
+        <w:rPr>
+          <w:i/>
+          <w:sz w:val="28"/>
+          <w:szCs w:val="28"/>
+        </w:rPr>
+        <w:t># Adress-Array (Übung 5, WS02, Aufgabe 1)</w:t>
+      </w:r>
+    </w:p>
+    <w:p>
+      <w:pPr>
+        <w:pStyle w:val="Listenabsatz"/>
+        <w:numPr>
+          <w:ilvl w:val="0"/>
+          <w:numId w:val="2"/>
+        </w:numPr>
+        <w:rPr>
+          <w:i/>
+          <w:sz w:val="28"/>
+          <w:szCs w:val="28"/>
+        </w:rPr>
+      </w:pPr>
+      <w:r>
+        <w:rPr>
+          <w:i/>
+          <w:sz w:val="28"/>
+          <w:szCs w:val="28"/>
+        </w:rPr>
+        <w:t>(Baut auf „Adress-Array“ aus Vorlesung auf)</w:t>
+      </w:r>
+    </w:p>
+    <w:p>
+      <w:pPr>
+        <w:pStyle w:val="Listenabsatz"/>
+        <w:numPr>
+          <w:ilvl w:val="0"/>
+          <w:numId w:val="2"/>
+        </w:numPr>
+        <w:rPr>
+          <w:i/>
+          <w:sz w:val="28"/>
+          <w:szCs w:val="28"/>
+        </w:rPr>
+      </w:pPr>
+      <w:r>
+        <w:rPr>
+          <w:i/>
+          <w:sz w:val="28"/>
+          <w:szCs w:val="28"/>
+        </w:rPr>
+        <w:t>Übung 6, WS03, Aufgabe 3</w:t>
+      </w:r>
+    </w:p>
+    <w:p>
+      <w:pPr>
+        <w:pStyle w:val="Listenabsatz"/>
+        <w:numPr>
+          <w:ilvl w:val="0"/>
+          <w:numId w:val="2"/>
+        </w:numPr>
+        <w:rPr>
+          <w:i/>
+          <w:sz w:val="28"/>
+          <w:szCs w:val="28"/>
+        </w:rPr>
+      </w:pPr>
+      <w:r>
+        <w:rPr>
+          <w:i/>
+          <w:sz w:val="28"/>
+          <w:szCs w:val="28"/>
+        </w:rPr>
+        <w:t>Übung 6, WS04, Aufgabe 1</w:t>
+      </w:r>
+    </w:p>
+    <w:p>
+      <w:pPr>
+        <w:pStyle w:val="Listenabsatz"/>
+        <w:ind w:left="708"/>
+        <w:rPr>
+          <w:i/>
+          <w:sz w:val="28"/>
+          <w:szCs w:val="28"/>
+        </w:rPr>
+      </w:pPr>
+      <w:r>
+        <w:rPr>
+          <w:i/>
+          <w:sz w:val="28"/>
+          <w:szCs w:val="28"/>
+        </w:rPr>
+        <w:t># Adress-Array (Datenformat ändern) (Übung 6, WS04, Aufgabe 2)</w:t>
+      </w:r>
+    </w:p>
+    <w:p>
+      <w:pPr>
+        <w:pStyle w:val="Listenabsatz"/>
+        <w:numPr>
+          <w:ilvl w:val="0"/>
+          <w:numId w:val="2"/>
+        </w:numPr>
+        <w:rPr>
+          <w:i/>
+          <w:sz w:val="28"/>
+          <w:szCs w:val="28"/>
+        </w:rPr>
+      </w:pPr>
+      <w:r>
+        <w:rPr>
+          <w:i/>
+          <w:sz w:val="28"/>
+          <w:szCs w:val="28"/>
+        </w:rPr>
+        <w:t>Baut auf „</w:t>
+      </w:r>
+      <w:r>
+        <w:rPr>
+          <w:i/>
+          <w:sz w:val="28"/>
+          <w:szCs w:val="28"/>
+        </w:rPr>
+        <w:t>Adress-Array</w:t>
+      </w:r>
+      <w:r>
+        <w:rPr>
+          <w:i/>
+          <w:sz w:val="28"/>
+          <w:szCs w:val="28"/>
+        </w:rPr>
+        <w:t>“</w:t>
+      </w:r>
+      <w:r>
+        <w:rPr>
+          <w:i/>
+          <w:sz w:val="28"/>
+          <w:szCs w:val="28"/>
+        </w:rPr>
+        <w:t xml:space="preserve"> (Übung 5, WS02, Aufgabe 1)</w:t>
+      </w:r>
+      <w:r>
+        <w:rPr>
+          <w:i/>
+          <w:sz w:val="28"/>
+          <w:szCs w:val="28"/>
+        </w:rPr>
+        <w:t xml:space="preserve"> auf</w:t>
+      </w:r>
+    </w:p>
+    <w:p>
+      <w:pPr>
+        <w:pStyle w:val="Listenabsatz"/>
+        <w:ind w:left="708"/>
+        <w:rPr>
+          <w:i/>
+          <w:sz w:val="28"/>
+          <w:szCs w:val="28"/>
+        </w:rPr>
+      </w:pPr>
+      <w:r>
+        <w:rPr>
+          <w:i/>
+          <w:sz w:val="28"/>
+          <w:szCs w:val="28"/>
+        </w:rPr>
+        <w:t xml:space="preserve"># </w:t>
+      </w:r>
+      <w:proofErr w:type="spellStart"/>
+      <w:r>
+        <w:rPr>
+          <w:i/>
+          <w:sz w:val="28"/>
+          <w:szCs w:val="28"/>
+        </w:rPr>
+        <w:t>Pascal’sches</w:t>
+      </w:r>
+      <w:proofErr w:type="spellEnd"/>
+      <w:r>
+        <w:rPr>
+          <w:i/>
+          <w:sz w:val="28"/>
+          <w:szCs w:val="28"/>
+        </w:rPr>
+        <w:t xml:space="preserve"> Dreieck (Übung 5, WS02, Zusatzaufgabe 2)</w:t>
+      </w:r>
+    </w:p>
+    <w:p>
+      <w:pPr>
+        <w:pStyle w:val="Listenabsatz"/>
+        <w:ind w:left="708"/>
+        <w:rPr>
+          <w:i/>
+          <w:sz w:val="28"/>
+          <w:szCs w:val="28"/>
+        </w:rPr>
+      </w:pPr>
+      <w:r>
+        <w:rPr>
+          <w:i/>
+          <w:sz w:val="28"/>
+          <w:szCs w:val="28"/>
+        </w:rPr>
+        <w:t># DVD Verwaltung (Übung 5, WS06, Aufgabe 1)</w:t>
+      </w:r>
+    </w:p>
+    <w:p>
+      <w:pPr>
+        <w:pStyle w:val="Listenabsatz"/>
+        <w:numPr>
+          <w:ilvl w:val="0"/>
+          <w:numId w:val="2"/>
+        </w:numPr>
+        <w:rPr>
+          <w:i/>
+          <w:sz w:val="28"/>
+          <w:szCs w:val="28"/>
+        </w:rPr>
+      </w:pPr>
+      <w:r>
+        <w:rPr>
+          <w:i/>
+          <w:sz w:val="28"/>
+          <w:szCs w:val="28"/>
+        </w:rPr>
+        <w:t>Übung 6, WS06, Aufgabe 1</w:t>
+      </w:r>
+    </w:p>
+    <w:p>
+      <w:pPr>
+        <w:rPr>
+          <w:b/>
+          <w:sz w:val="28"/>
+          <w:szCs w:val="28"/>
+        </w:rPr>
+      </w:pPr>
+      <w:r>
+        <w:rPr>
+          <w:b/>
+          <w:sz w:val="28"/>
+          <w:szCs w:val="28"/>
+        </w:rPr>
+        <w:t>+ Kommentare</w:t>
+      </w:r>
+      <w:r>
+        <w:rPr>
+          <w:b/>
+          <w:sz w:val="28"/>
+          <w:szCs w:val="28"/>
+        </w:rPr>
+        <w:t xml:space="preserve"> / Kommentare sinnvoll verwenden</w:t>
+      </w:r>
+    </w:p>
+    <w:p>
+      <w:pPr>
+        <w:rPr>
+          <w:i/>
+          <w:sz w:val="28"/>
+          <w:szCs w:val="28"/>
+        </w:rPr>
+      </w:pPr>
+      <w:r>
+        <w:rPr>
+          <w:b/>
+          <w:sz w:val="28"/>
+          <w:szCs w:val="28"/>
+        </w:rPr>
+        <w:tab/>
+      </w:r>
+      <w:r>
+        <w:rPr>
+          <w:i/>
+          <w:sz w:val="28"/>
+          <w:szCs w:val="28"/>
+        </w:rPr>
+        <w:t># Programm kommentieren (Übung 5, WS02, Aufgabe 3)</w:t>
+      </w:r>
+    </w:p>
+    <w:p>
+      <w:pPr>
+        <w:pStyle w:val="Listenabsatz"/>
+        <w:numPr>
+          <w:ilvl w:val="0"/>
+          <w:numId w:val="2"/>
+        </w:numPr>
+        <w:spacing w:line="480" w:lineRule="auto"/>
+        <w:rPr>
+          <w:i/>
+          <w:sz w:val="28"/>
+          <w:szCs w:val="28"/>
+        </w:rPr>
+      </w:pPr>
+      <w:r>
+        <w:rPr>
+          <w:i/>
+          <w:sz w:val="28"/>
+          <w:szCs w:val="28"/>
+        </w:rPr>
+        <w:t>Baut auf „Adress-Array“ (Übung 5, WS02, Aufgabe 1) auf</w:t>
+      </w:r>
+    </w:p>
+    <w:p>
+      <w:pPr>
+        <w:pStyle w:val="Listenabsatz"/>
+        <w:spacing w:line="480" w:lineRule="auto"/>
+        <w:ind w:left="708"/>
+        <w:rPr>
+          <w:i/>
+          <w:sz w:val="28"/>
+          <w:szCs w:val="28"/>
+        </w:rPr>
+      </w:pPr>
+      <w:r>
+        <w:rPr>
+          <w:i/>
+          <w:sz w:val="28"/>
+          <w:szCs w:val="28"/>
+        </w:rPr>
+        <w:t># Programm kommentieren (Übung 5, WS02, Zusatzaufgabe 4)</w:t>
+      </w:r>
+    </w:p>
+    <w:p>
+      <w:pPr>
+        <w:pStyle w:val="Listenabsatz"/>
+        <w:numPr>
+          <w:ilvl w:val="0"/>
+          <w:numId w:val="2"/>
+        </w:numPr>
+        <w:spacing w:line="480" w:lineRule="auto"/>
+        <w:rPr>
+          <w:i/>
+          <w:sz w:val="28"/>
+          <w:szCs w:val="28"/>
+        </w:rPr>
+      </w:pPr>
+      <w:r>
+        <w:rPr>
+          <w:i/>
+          <w:sz w:val="28"/>
+          <w:szCs w:val="28"/>
+        </w:rPr>
+        <w:lastRenderedPageBreak/>
+        <w:t>Baut auf „</w:t>
+      </w:r>
+      <w:proofErr w:type="spellStart"/>
+      <w:r>
+        <w:rPr>
+          <w:i/>
+          <w:sz w:val="28"/>
+          <w:szCs w:val="28"/>
+        </w:rPr>
+        <w:t>Pascal’sches</w:t>
+      </w:r>
+      <w:proofErr w:type="spellEnd"/>
+      <w:r>
+        <w:rPr>
+          <w:i/>
+          <w:sz w:val="28"/>
+          <w:szCs w:val="28"/>
+        </w:rPr>
+        <w:t xml:space="preserve"> Dreieck“ (Übung 5, WS02, Zusatzaufgabe 2) auf</w:t>
+      </w:r>
+    </w:p>
+    <w:p>
+      <w:pPr>
+        <w:pStyle w:val="Listenabsatz"/>
+        <w:spacing w:line="480" w:lineRule="auto"/>
+        <w:ind w:left="708"/>
+        <w:rPr>
+          <w:i/>
+          <w:sz w:val="28"/>
+          <w:szCs w:val="28"/>
+        </w:rPr>
+      </w:pPr>
+      <w:r>
+        <w:rPr>
+          <w:i/>
+          <w:sz w:val="28"/>
+          <w:szCs w:val="28"/>
+        </w:rPr>
+        <w:t xml:space="preserve"># </w:t>
+      </w:r>
+      <w:proofErr w:type="spellStart"/>
+      <w:r>
+        <w:rPr>
+          <w:i/>
+          <w:sz w:val="28"/>
+          <w:szCs w:val="28"/>
+        </w:rPr>
+        <w:t>TicTacToe</w:t>
+      </w:r>
+      <w:proofErr w:type="spellEnd"/>
+      <w:r>
+        <w:rPr>
+          <w:i/>
+          <w:sz w:val="28"/>
+          <w:szCs w:val="28"/>
+        </w:rPr>
+        <w:t xml:space="preserve"> kommentieren (Übung 7, WS02, Aufgabe 2)</w:t>
+      </w:r>
+    </w:p>
+    <w:p>
+      <w:pPr>
+        <w:pStyle w:val="Listenabsatz"/>
+        <w:numPr>
+          <w:ilvl w:val="0"/>
+          <w:numId w:val="2"/>
+        </w:numPr>
+        <w:spacing w:line="480" w:lineRule="auto"/>
+        <w:rPr>
+          <w:i/>
+          <w:sz w:val="28"/>
+          <w:szCs w:val="28"/>
+        </w:rPr>
+      </w:pPr>
+      <w:r>
+        <w:rPr>
+          <w:i/>
+          <w:sz w:val="28"/>
+          <w:szCs w:val="28"/>
+        </w:rPr>
+        <w:t>Baut auf Übung 1, WS02 auf (nicht vorhanden)</w:t>
+      </w:r>
+    </w:p>
+    <w:p>
+      <w:pPr>
+        <w:pStyle w:val="Listenabsatz"/>
+        <w:spacing w:line="480" w:lineRule="auto"/>
+        <w:ind w:left="708"/>
+        <w:rPr>
+          <w:i/>
+          <w:sz w:val="28"/>
+          <w:szCs w:val="28"/>
+        </w:rPr>
+      </w:pPr>
+      <w:r>
+        <w:rPr>
+          <w:i/>
+          <w:sz w:val="28"/>
+          <w:szCs w:val="28"/>
+        </w:rPr>
+        <w:t># Adress-Array kommentieren (Übung 6, WS03, Aufgabe 4)</w:t>
+      </w:r>
+    </w:p>
+    <w:p>
+      <w:pPr>
+        <w:pStyle w:val="Listenabsatz"/>
+        <w:numPr>
+          <w:ilvl w:val="0"/>
+          <w:numId w:val="2"/>
+        </w:numPr>
+        <w:spacing w:line="480" w:lineRule="auto"/>
+        <w:rPr>
+          <w:i/>
+          <w:sz w:val="28"/>
+          <w:szCs w:val="28"/>
+        </w:rPr>
+      </w:pPr>
+      <w:r>
+        <w:rPr>
+          <w:i/>
+          <w:sz w:val="28"/>
+          <w:szCs w:val="28"/>
+        </w:rPr>
+        <w:t>Baut auf „</w:t>
+      </w:r>
+      <w:r>
+        <w:rPr>
+          <w:i/>
+          <w:sz w:val="28"/>
+          <w:szCs w:val="28"/>
+        </w:rPr>
+        <w:t>Adress-Array</w:t>
+      </w:r>
+      <w:r>
+        <w:rPr>
+          <w:i/>
+          <w:sz w:val="28"/>
+          <w:szCs w:val="28"/>
+        </w:rPr>
+        <w:t>“ (Übung 6, WS03, Aufgabe 3</w:t>
+      </w:r>
+      <w:r>
+        <w:rPr>
+          <w:i/>
+          <w:sz w:val="28"/>
+          <w:szCs w:val="28"/>
+        </w:rPr>
+        <w:t>)</w:t>
+      </w:r>
+      <w:r>
+        <w:rPr>
+          <w:i/>
+          <w:sz w:val="28"/>
+          <w:szCs w:val="28"/>
+        </w:rPr>
+        <w:t xml:space="preserve"> auf</w:t>
+      </w:r>
+    </w:p>
+    <w:p>
+      <w:pPr>
+        <w:spacing w:line="480" w:lineRule="auto"/>
+        <w:rPr>
+          <w:b/>
+          <w:sz w:val="28"/>
+          <w:szCs w:val="28"/>
+        </w:rPr>
+      </w:pPr>
+      <w:r>
+        <w:rPr>
+          <w:b/>
+          <w:sz w:val="28"/>
+          <w:szCs w:val="28"/>
+        </w:rPr>
+        <w:t>+ Methoden</w:t>
+      </w:r>
+    </w:p>
+    <w:p>
+      <w:pPr>
+        <w:spacing w:line="480" w:lineRule="auto"/>
+        <w:ind w:left="705"/>
+        <w:rPr>
+          <w:i/>
+          <w:sz w:val="28"/>
+          <w:szCs w:val="28"/>
+        </w:rPr>
+      </w:pPr>
+      <w:r>
+        <w:rPr>
+          <w:i/>
+          <w:sz w:val="28"/>
+          <w:szCs w:val="28"/>
+        </w:rPr>
+        <w:t xml:space="preserve"># </w:t>
+      </w:r>
+      <w:proofErr w:type="spellStart"/>
+      <w:r>
+        <w:rPr>
+          <w:i/>
+          <w:sz w:val="28"/>
+          <w:szCs w:val="28"/>
+        </w:rPr>
+        <w:t>Character</w:t>
+      </w:r>
+      <w:proofErr w:type="spellEnd"/>
+      <w:r>
+        <w:rPr>
+          <w:i/>
+          <w:sz w:val="28"/>
+          <w:szCs w:val="28"/>
+        </w:rPr>
+        <w:t>-Array (</w:t>
+      </w:r>
+      <w:proofErr w:type="spellStart"/>
+      <w:r>
+        <w:rPr>
+          <w:i/>
+          <w:sz w:val="28"/>
+          <w:szCs w:val="28"/>
+        </w:rPr>
+        <w:t>char</w:t>
+      </w:r>
+      <w:proofErr w:type="spellEnd"/>
+      <w:r>
+        <w:rPr>
+          <w:i/>
+          <w:sz w:val="28"/>
+          <w:szCs w:val="28"/>
+        </w:rPr>
+        <w:t xml:space="preserve"> </w:t>
+      </w:r>
+      <w:proofErr w:type="spellStart"/>
+      <w:r>
+        <w:rPr>
+          <w:i/>
+          <w:sz w:val="28"/>
+          <w:szCs w:val="28"/>
+        </w:rPr>
+        <w:t>to</w:t>
+      </w:r>
+      <w:proofErr w:type="spellEnd"/>
+      <w:r>
+        <w:rPr>
+          <w:i/>
+          <w:sz w:val="28"/>
+          <w:szCs w:val="28"/>
+        </w:rPr>
+        <w:t xml:space="preserve"> </w:t>
+      </w:r>
+      <w:proofErr w:type="spellStart"/>
+      <w:r>
+        <w:rPr>
+          <w:i/>
+          <w:sz w:val="28"/>
+          <w:szCs w:val="28"/>
+        </w:rPr>
+        <w:t>int</w:t>
+      </w:r>
+      <w:proofErr w:type="spellEnd"/>
+      <w:r>
+        <w:rPr>
+          <w:i/>
+          <w:sz w:val="28"/>
+          <w:szCs w:val="28"/>
+        </w:rPr>
+        <w:t>) überarbeiten (Übung 6, WS02, Aufgabe 1)</w:t>
+      </w:r>
+    </w:p>
+    <w:p>
+      <w:pPr>
+        <w:pStyle w:val="Listenabsatz"/>
+        <w:numPr>
+          <w:ilvl w:val="0"/>
+          <w:numId w:val="2"/>
+        </w:numPr>
+        <w:spacing w:line="480" w:lineRule="auto"/>
+        <w:rPr>
+          <w:i/>
+          <w:sz w:val="28"/>
+          <w:szCs w:val="28"/>
+        </w:rPr>
+      </w:pPr>
+      <w:r>
+        <w:rPr>
+          <w:i/>
+          <w:sz w:val="28"/>
+          <w:szCs w:val="28"/>
+        </w:rPr>
+        <w:t>Baut auf „</w:t>
+      </w:r>
+      <w:proofErr w:type="spellStart"/>
+      <w:r>
+        <w:rPr>
+          <w:i/>
+          <w:sz w:val="28"/>
+          <w:szCs w:val="28"/>
+        </w:rPr>
+        <w:t>Character</w:t>
+      </w:r>
+      <w:proofErr w:type="spellEnd"/>
+      <w:r>
+        <w:rPr>
+          <w:i/>
+          <w:sz w:val="28"/>
+          <w:szCs w:val="28"/>
+        </w:rPr>
+        <w:t>-Array (</w:t>
+      </w:r>
+      <w:proofErr w:type="spellStart"/>
+      <w:r>
+        <w:rPr>
+          <w:i/>
+          <w:sz w:val="28"/>
+          <w:szCs w:val="28"/>
+        </w:rPr>
+        <w:t>char</w:t>
+      </w:r>
+      <w:proofErr w:type="spellEnd"/>
+      <w:r>
+        <w:rPr>
+          <w:i/>
+          <w:sz w:val="28"/>
+          <w:szCs w:val="28"/>
+        </w:rPr>
+        <w:t xml:space="preserve"> </w:t>
+      </w:r>
+      <w:proofErr w:type="spellStart"/>
+      <w:r>
+        <w:rPr>
+          <w:i/>
+          <w:sz w:val="28"/>
+          <w:szCs w:val="28"/>
+        </w:rPr>
+        <w:t>to</w:t>
+      </w:r>
+      <w:proofErr w:type="spellEnd"/>
+      <w:r>
+        <w:rPr>
+          <w:i/>
+          <w:sz w:val="28"/>
+          <w:szCs w:val="28"/>
+        </w:rPr>
+        <w:t xml:space="preserve"> </w:t>
+      </w:r>
+      <w:proofErr w:type="spellStart"/>
+      <w:r>
+        <w:rPr>
+          <w:i/>
+          <w:sz w:val="28"/>
+          <w:szCs w:val="28"/>
+        </w:rPr>
+        <w:t>int</w:t>
+      </w:r>
+      <w:proofErr w:type="spellEnd"/>
+      <w:r>
+        <w:rPr>
+          <w:i/>
+          <w:sz w:val="28"/>
+          <w:szCs w:val="28"/>
+        </w:rPr>
+        <w:t>)“ (Übung 4, WS02, Aufgabe 4) auf</w:t>
+      </w:r>
+    </w:p>
+    <w:p>
+      <w:pPr>
+        <w:spacing w:line="480" w:lineRule="auto"/>
+        <w:ind w:left="705"/>
+        <w:rPr>
+          <w:i/>
+          <w:sz w:val="28"/>
+          <w:szCs w:val="28"/>
+        </w:rPr>
+      </w:pPr>
+      <w:r>
+        <w:rPr>
+          <w:i/>
+          <w:sz w:val="28"/>
+          <w:szCs w:val="28"/>
+        </w:rPr>
+        <w:t># Adress-Array überarbeiten (Übung 6, WS02, Aufgabe 2)</w:t>
+      </w:r>
+    </w:p>
+    <w:p>
+      <w:pPr>
+        <w:pStyle w:val="Listenabsatz"/>
+        <w:numPr>
+          <w:ilvl w:val="0"/>
+          <w:numId w:val="2"/>
+        </w:numPr>
+        <w:spacing w:line="480" w:lineRule="auto"/>
+        <w:rPr>
+          <w:i/>
+          <w:sz w:val="28"/>
+          <w:szCs w:val="28"/>
+        </w:rPr>
+      </w:pPr>
+      <w:r>
+        <w:rPr>
+          <w:i/>
+          <w:sz w:val="28"/>
+          <w:szCs w:val="28"/>
+        </w:rPr>
+        <w:t>Baut auf „Adress-Array“ (Übung 5, WS02, Aufgabe 1) auf</w:t>
+      </w:r>
+    </w:p>
+    <w:p>
+      <w:pPr>
+        <w:pStyle w:val="Listenabsatz"/>
+        <w:spacing w:line="480" w:lineRule="auto"/>
+        <w:ind w:left="708"/>
+        <w:rPr>
+          <w:i/>
+          <w:sz w:val="28"/>
+          <w:szCs w:val="28"/>
+        </w:rPr>
+      </w:pPr>
+      <w:r>
+        <w:rPr>
+          <w:i/>
+          <w:sz w:val="28"/>
+          <w:szCs w:val="28"/>
+        </w:rPr>
+        <w:t xml:space="preserve"># S-Bahn-Netz von </w:t>
+      </w:r>
+      <w:proofErr w:type="spellStart"/>
+      <w:r>
+        <w:rPr>
+          <w:i/>
+          <w:sz w:val="28"/>
+          <w:szCs w:val="28"/>
+        </w:rPr>
+        <w:t>Byteburg</w:t>
+      </w:r>
+      <w:proofErr w:type="spellEnd"/>
+      <w:r>
+        <w:rPr>
+          <w:i/>
+          <w:sz w:val="28"/>
+          <w:szCs w:val="28"/>
+        </w:rPr>
+        <w:t xml:space="preserve"> (Übung 4</w:t>
+      </w:r>
+      <w:r>
+        <w:rPr>
+          <w:i/>
+          <w:sz w:val="28"/>
+          <w:szCs w:val="28"/>
+        </w:rPr>
+        <w:t>, WS09, Aufgabe 1)</w:t>
+      </w:r>
+    </w:p>
+    <w:p>
+      <w:pPr>
+        <w:pStyle w:val="Listenabsatz"/>
+        <w:numPr>
+          <w:ilvl w:val="0"/>
+          <w:numId w:val="2"/>
+        </w:numPr>
+        <w:spacing w:line="480" w:lineRule="auto"/>
+        <w:rPr>
+          <w:i/>
+          <w:sz w:val="28"/>
+          <w:szCs w:val="28"/>
+        </w:rPr>
+      </w:pPr>
+      <w:r>
+        <w:rPr>
+          <w:i/>
+          <w:sz w:val="28"/>
+          <w:szCs w:val="28"/>
+        </w:rPr>
+        <w:t>Übung 4, WS11, Aufgabe 2</w:t>
+      </w:r>
+    </w:p>
+    <w:p>
+      <w:pPr>
+        <w:pStyle w:val="Listenabsatz"/>
+        <w:numPr>
+          <w:ilvl w:val="0"/>
+          <w:numId w:val="2"/>
+        </w:numPr>
+        <w:spacing w:line="480" w:lineRule="auto"/>
+        <w:rPr>
+          <w:i/>
+          <w:sz w:val="28"/>
+          <w:szCs w:val="28"/>
+        </w:rPr>
+      </w:pPr>
+      <w:r>
+        <w:rPr>
+          <w:i/>
+          <w:sz w:val="28"/>
+          <w:szCs w:val="28"/>
+        </w:rPr>
+        <w:t>Übung 6, WS08, Aufgabe 1</w:t>
+      </w:r>
+    </w:p>
+    <w:p>
+      <w:pPr>
+        <w:pStyle w:val="Listenabsatz"/>
+        <w:spacing w:line="480" w:lineRule="auto"/>
+        <w:ind w:left="708"/>
+        <w:rPr>
+          <w:i/>
+          <w:sz w:val="28"/>
+          <w:szCs w:val="28"/>
+        </w:rPr>
+      </w:pPr>
+      <w:r>
+        <w:rPr>
+          <w:i/>
+          <w:sz w:val="28"/>
+          <w:szCs w:val="28"/>
+        </w:rPr>
+        <w:t># ISBN-13 Prüfziffer-Berechnung (Übung 4, WS11, Aufgabe 1)</w:t>
+      </w:r>
+    </w:p>
+    <w:p>
+      <w:pPr>
+        <w:pStyle w:val="Listenabsatz"/>
+        <w:numPr>
+          <w:ilvl w:val="0"/>
+          <w:numId w:val="2"/>
+        </w:numPr>
+        <w:spacing w:line="480" w:lineRule="auto"/>
+        <w:rPr>
+          <w:i/>
+          <w:sz w:val="28"/>
+          <w:szCs w:val="28"/>
+        </w:rPr>
+      </w:pPr>
+      <w:r>
+        <w:rPr>
+          <w:i/>
+          <w:sz w:val="28"/>
+          <w:szCs w:val="28"/>
+        </w:rPr>
+        <w:t>Übung 5, WS10, Aufgabe 2</w:t>
+      </w:r>
+    </w:p>
+    <w:p>
+      <w:pPr>
+        <w:pStyle w:val="Listenabsatz"/>
+        <w:spacing w:line="480" w:lineRule="auto"/>
+        <w:ind w:left="708"/>
+        <w:rPr>
+          <w:i/>
+          <w:sz w:val="28"/>
+          <w:szCs w:val="28"/>
+        </w:rPr>
+      </w:pPr>
+      <w:r>
+        <w:rPr>
+          <w:i/>
+          <w:sz w:val="28"/>
+          <w:szCs w:val="28"/>
+        </w:rPr>
+        <w:t># DVD Verwaltung (</w:t>
+      </w:r>
+      <w:r>
+        <w:rPr>
+          <w:i/>
+          <w:sz w:val="28"/>
+          <w:szCs w:val="28"/>
+        </w:rPr>
+        <w:t>Programmteile auslagern</w:t>
+      </w:r>
+      <w:r>
+        <w:rPr>
+          <w:i/>
+          <w:sz w:val="28"/>
+          <w:szCs w:val="28"/>
+        </w:rPr>
+        <w:t xml:space="preserve">) </w:t>
+      </w:r>
+    </w:p>
+    <w:p>
+      <w:pPr>
+        <w:pStyle w:val="Listenabsatz"/>
+        <w:spacing w:line="480" w:lineRule="auto"/>
+        <w:ind w:left="708"/>
+        <w:rPr>
+          <w:i/>
+          <w:sz w:val="28"/>
+          <w:szCs w:val="28"/>
+        </w:rPr>
+      </w:pPr>
+      <w:r>
+        <w:rPr>
+          <w:i/>
+          <w:sz w:val="28"/>
+          <w:szCs w:val="28"/>
+        </w:rPr>
+        <w:t>(Übung 5, WS06, Aufgabe 2)</w:t>
+      </w:r>
+    </w:p>
+    <w:p>
+      <w:pPr>
+        <w:pStyle w:val="Listenabsatz"/>
+        <w:numPr>
+          <w:ilvl w:val="0"/>
+          <w:numId w:val="2"/>
+        </w:numPr>
+        <w:spacing w:line="480" w:lineRule="auto"/>
+        <w:rPr>
+          <w:i/>
+          <w:sz w:val="28"/>
+          <w:szCs w:val="28"/>
+        </w:rPr>
+      </w:pPr>
+      <w:r>
+        <w:rPr>
+          <w:i/>
+          <w:sz w:val="28"/>
+          <w:szCs w:val="28"/>
+        </w:rPr>
+        <w:t>Baut auf „</w:t>
+      </w:r>
+      <w:r>
+        <w:rPr>
+          <w:i/>
+          <w:sz w:val="28"/>
+          <w:szCs w:val="28"/>
+        </w:rPr>
+        <w:t>DVD Verwaltung</w:t>
+      </w:r>
+      <w:r>
+        <w:rPr>
+          <w:i/>
+          <w:sz w:val="28"/>
+          <w:szCs w:val="28"/>
+        </w:rPr>
+        <w:t>“</w:t>
+      </w:r>
+      <w:r>
+        <w:rPr>
+          <w:i/>
+          <w:sz w:val="28"/>
+          <w:szCs w:val="28"/>
+        </w:rPr>
+        <w:t xml:space="preserve"> (Übung 5, WS06, Aufgabe 1)</w:t>
+      </w:r>
+      <w:r>
+        <w:rPr>
+          <w:i/>
+          <w:sz w:val="28"/>
+          <w:szCs w:val="28"/>
+        </w:rPr>
+        <w:t xml:space="preserve"> auf</w:t>
+      </w:r>
+    </w:p>
+    <w:p>
+      <w:pPr>
+        <w:pStyle w:val="Listenabsatz"/>
+        <w:spacing w:line="480" w:lineRule="auto"/>
+        <w:ind w:left="708"/>
+        <w:rPr>
+          <w:i/>
+          <w:sz w:val="28"/>
+          <w:szCs w:val="28"/>
+        </w:rPr>
+      </w:pPr>
+      <w:r>
+        <w:rPr>
+          <w:i/>
+          <w:sz w:val="28"/>
+          <w:szCs w:val="28"/>
+        </w:rPr>
+        <w:lastRenderedPageBreak/>
+        <w:t># Flaggen-Koordinaten-System (Übung 5, WS08, Aufgabe 2)</w:t>
+      </w:r>
+    </w:p>
+    <w:p>
+      <w:pPr>
+        <w:pStyle w:val="Listenabsatz"/>
+        <w:spacing w:line="480" w:lineRule="auto"/>
+        <w:ind w:left="708"/>
+        <w:rPr>
+          <w:i/>
+          <w:sz w:val="28"/>
+          <w:szCs w:val="28"/>
+        </w:rPr>
+      </w:pPr>
+      <w:r>
+        <w:rPr>
+          <w:i/>
+          <w:sz w:val="28"/>
+          <w:szCs w:val="28"/>
+        </w:rPr>
+        <w:t># Bacon-Chiffre (Übung 5, WS11, Aufgabe 1)</w:t>
+      </w:r>
+    </w:p>
+    <w:p>
+      <w:pPr>
+        <w:pStyle w:val="Listenabsatz"/>
+        <w:spacing w:line="480" w:lineRule="auto"/>
+        <w:ind w:left="708"/>
+        <w:rPr>
+          <w:i/>
+          <w:sz w:val="28"/>
+          <w:szCs w:val="28"/>
+        </w:rPr>
+      </w:pPr>
+      <w:r>
+        <w:rPr>
+          <w:i/>
+          <w:sz w:val="28"/>
+          <w:szCs w:val="28"/>
+        </w:rPr>
+        <w:t># Primzahlen Programme zusammenfassen (Übung 6, WS06, Aufgabe 2)</w:t>
+      </w:r>
+    </w:p>
+    <w:p>
+      <w:pPr>
+        <w:pStyle w:val="Listenabsatz"/>
+        <w:numPr>
+          <w:ilvl w:val="0"/>
+          <w:numId w:val="2"/>
+        </w:numPr>
+        <w:spacing w:line="480" w:lineRule="auto"/>
+        <w:rPr>
+          <w:i/>
+          <w:sz w:val="28"/>
+          <w:szCs w:val="28"/>
+        </w:rPr>
+      </w:pPr>
+      <w:r>
+        <w:rPr>
+          <w:i/>
+          <w:sz w:val="28"/>
+          <w:szCs w:val="28"/>
+        </w:rPr>
+        <w:t>Baut auf „</w:t>
+      </w:r>
+      <w:r>
+        <w:rPr>
+          <w:i/>
+          <w:sz w:val="28"/>
+          <w:szCs w:val="28"/>
+        </w:rPr>
+        <w:t>Primzahlen</w:t>
+      </w:r>
+      <w:r>
+        <w:rPr>
+          <w:i/>
+          <w:sz w:val="28"/>
+          <w:szCs w:val="28"/>
+        </w:rPr>
+        <w:t>“</w:t>
+      </w:r>
+      <w:r>
+        <w:rPr>
+          <w:i/>
+          <w:sz w:val="28"/>
+          <w:szCs w:val="28"/>
+        </w:rPr>
+        <w:t xml:space="preserve"> (Übung 3, WS09, Aufgabe 1)</w:t>
+      </w:r>
+      <w:r>
+        <w:rPr>
+          <w:i/>
+          <w:sz w:val="28"/>
+          <w:szCs w:val="28"/>
+        </w:rPr>
+        <w:t xml:space="preserve"> und „</w:t>
+      </w:r>
+      <w:r>
+        <w:rPr>
+          <w:i/>
+          <w:sz w:val="28"/>
+          <w:szCs w:val="28"/>
+        </w:rPr>
+        <w:t>Sieb des Eratosthenes (Primzahlen)</w:t>
+      </w:r>
+      <w:r>
+        <w:rPr>
+          <w:i/>
+          <w:sz w:val="28"/>
+          <w:szCs w:val="28"/>
+        </w:rPr>
+        <w:t>“</w:t>
+      </w:r>
+      <w:r>
+        <w:rPr>
+          <w:i/>
+          <w:sz w:val="28"/>
+          <w:szCs w:val="28"/>
+        </w:rPr>
+        <w:t xml:space="preserve"> (Übung 3, WS02, Aufgabe 6)</w:t>
+      </w:r>
+      <w:r>
+        <w:rPr>
+          <w:i/>
+          <w:sz w:val="28"/>
+          <w:szCs w:val="28"/>
+        </w:rPr>
+        <w:t xml:space="preserve"> auf</w:t>
+      </w:r>
+    </w:p>
+    <w:p>
+      <w:pPr>
+        <w:spacing w:line="480" w:lineRule="auto"/>
+        <w:rPr>
+          <w:b/>
+          <w:sz w:val="28"/>
+          <w:szCs w:val="28"/>
+        </w:rPr>
+      </w:pPr>
+      <w:r>
+        <w:rPr>
+          <w:b/>
+          <w:sz w:val="28"/>
+          <w:szCs w:val="28"/>
+        </w:rPr>
+        <w:t>+ Iteration, Rekursion, Eindimensionale Arrays, Methoden</w:t>
+      </w:r>
+    </w:p>
+    <w:p>
+      <w:pPr>
+        <w:spacing w:line="480" w:lineRule="auto"/>
+        <w:ind w:left="705"/>
+        <w:rPr>
+          <w:i/>
+          <w:sz w:val="28"/>
+          <w:szCs w:val="28"/>
+        </w:rPr>
+      </w:pPr>
+      <w:r>
+        <w:rPr>
+          <w:i/>
+          <w:sz w:val="28"/>
+          <w:szCs w:val="28"/>
+        </w:rPr>
+        <w:t xml:space="preserve"># String als </w:t>
+      </w:r>
+      <w:proofErr w:type="spellStart"/>
+      <w:r>
+        <w:rPr>
+          <w:i/>
+          <w:sz w:val="28"/>
+          <w:szCs w:val="28"/>
+        </w:rPr>
+        <w:t>Character</w:t>
+      </w:r>
+      <w:proofErr w:type="spellEnd"/>
+      <w:r>
+        <w:rPr>
+          <w:i/>
+          <w:sz w:val="28"/>
+          <w:szCs w:val="28"/>
+        </w:rPr>
+        <w:t>-Array implementieren (Übung 7, WS02, Aufgabe 1)</w:t>
+      </w:r>
+    </w:p>
+    <w:p>
+      <w:pPr>
+        <w:pStyle w:val="Listenabsatz"/>
+        <w:numPr>
+          <w:ilvl w:val="0"/>
+          <w:numId w:val="2"/>
+        </w:numPr>
+        <w:spacing w:line="480" w:lineRule="auto"/>
+        <w:rPr>
+          <w:i/>
+          <w:sz w:val="28"/>
+          <w:szCs w:val="28"/>
+        </w:rPr>
+      </w:pPr>
+      <w:r>
+        <w:rPr>
+          <w:i/>
+          <w:sz w:val="28"/>
+          <w:szCs w:val="28"/>
+        </w:rPr>
+        <w:t>Übung 5, WS07, Aufgabe 1</w:t>
+      </w:r>
+    </w:p>
+    <w:p>
+      <w:pPr>
+        <w:pStyle w:val="Listenabsatz"/>
+        <w:spacing w:line="480" w:lineRule="auto"/>
+        <w:ind w:left="708"/>
+        <w:rPr>
+          <w:i/>
+          <w:sz w:val="28"/>
+          <w:szCs w:val="28"/>
+        </w:rPr>
+      </w:pPr>
+      <w:r>
+        <w:rPr>
+          <w:i/>
+          <w:sz w:val="28"/>
+          <w:szCs w:val="28"/>
+        </w:rPr>
+        <w:t># String-Funktionen (Übung 5, WS10,</w:t>
+      </w:r>
+      <w:r>
+        <w:rPr>
+          <w:i/>
+          <w:sz w:val="28"/>
+          <w:szCs w:val="28"/>
+        </w:rPr>
+        <w:t xml:space="preserve"> WS12,</w:t>
+      </w:r>
+      <w:r>
+        <w:rPr>
+          <w:i/>
+          <w:sz w:val="28"/>
+          <w:szCs w:val="28"/>
+        </w:rPr>
+        <w:t xml:space="preserve"> Aufgabe 1)</w:t>
+      </w:r>
+    </w:p>
+    <w:p>
+      <w:pPr>
+        <w:pStyle w:val="Listenabsatz"/>
+        <w:numPr>
+          <w:ilvl w:val="0"/>
+          <w:numId w:val="2"/>
+        </w:numPr>
+        <w:spacing w:line="480" w:lineRule="auto"/>
+        <w:rPr>
+          <w:i/>
+          <w:sz w:val="28"/>
+          <w:szCs w:val="28"/>
+        </w:rPr>
+      </w:pPr>
+      <w:r>
+        <w:rPr>
+          <w:i/>
+          <w:sz w:val="28"/>
+          <w:szCs w:val="28"/>
+        </w:rPr>
+        <w:t>Übung 6, WS11, Aufgabe 2</w:t>
+      </w:r>
+    </w:p>
+    <w:p>
+      <w:pPr>
+        <w:spacing w:line="480" w:lineRule="auto"/>
+        <w:rPr>
+          <w:b/>
+          <w:sz w:val="28"/>
+          <w:szCs w:val="28"/>
+        </w:rPr>
+      </w:pPr>
+      <w:r>
+        <w:rPr>
+          <w:b/>
+          <w:sz w:val="28"/>
+          <w:szCs w:val="28"/>
+        </w:rPr>
+        <w:t>+ Eindimensionale Arrays, Dateihandling, Klassen / Verständnis von Programm-Strukturen</w:t>
+      </w:r>
+    </w:p>
+    <w:p>
+      <w:pPr>
+        <w:spacing w:line="480" w:lineRule="auto"/>
+        <w:rPr>
+          <w:i/>
+          <w:sz w:val="28"/>
+          <w:szCs w:val="28"/>
+        </w:rPr>
+      </w:pPr>
+      <w:r>
+        <w:rPr>
+          <w:b/>
+          <w:sz w:val="28"/>
+          <w:szCs w:val="28"/>
+        </w:rPr>
+        <w:tab/>
+      </w:r>
+      <w:r>
+        <w:rPr>
+          <w:i/>
+          <w:sz w:val="28"/>
+          <w:szCs w:val="28"/>
+        </w:rPr>
+        <w:t># Adress-Array überarbeiten (Übung 8, WS02, Aufgabe 1)</w:t>
+      </w:r>
+    </w:p>
+    <w:p>
+      <w:pPr>
+        <w:pStyle w:val="Listenabsatz"/>
+        <w:numPr>
+          <w:ilvl w:val="0"/>
+          <w:numId w:val="2"/>
+        </w:numPr>
+        <w:spacing w:line="480" w:lineRule="auto"/>
+        <w:rPr>
+          <w:i/>
+          <w:sz w:val="28"/>
+          <w:szCs w:val="28"/>
+        </w:rPr>
+      </w:pPr>
+      <w:r>
+        <w:rPr>
+          <w:i/>
+          <w:sz w:val="28"/>
+          <w:szCs w:val="28"/>
+        </w:rPr>
+        <w:t>Baut auf „Adress-Array überarbeiten“ (Übung 6, WS02, Aufgabe 2) auf</w:t>
+      </w:r>
+    </w:p>
+    <w:p>
+      <w:pPr>
+        <w:pStyle w:val="Listenabsatz"/>
+        <w:spacing w:line="480" w:lineRule="auto"/>
+        <w:ind w:left="708"/>
+        <w:rPr>
+          <w:i/>
+          <w:sz w:val="28"/>
+          <w:szCs w:val="28"/>
+        </w:rPr>
+      </w:pPr>
+      <w:r>
+        <w:rPr>
+          <w:i/>
+          <w:sz w:val="28"/>
+          <w:szCs w:val="28"/>
+        </w:rPr>
+        <w:t xml:space="preserve"># Lines </w:t>
+      </w:r>
+      <w:proofErr w:type="spellStart"/>
+      <w:r>
+        <w:rPr>
+          <w:i/>
+          <w:sz w:val="28"/>
+          <w:szCs w:val="28"/>
+        </w:rPr>
+        <w:t>of</w:t>
+      </w:r>
+      <w:proofErr w:type="spellEnd"/>
+      <w:r>
+        <w:rPr>
+          <w:i/>
+          <w:sz w:val="28"/>
+          <w:szCs w:val="28"/>
+        </w:rPr>
+        <w:t xml:space="preserve"> Code Programm (Übung 6, WS12, Aufgabe 2)</w:t>
+      </w:r>
+    </w:p>
+    <w:p>
+      <w:pPr>
+        <w:spacing w:line="480" w:lineRule="auto"/>
+        <w:rPr>
+          <w:b/>
+          <w:sz w:val="28"/>
+          <w:szCs w:val="28"/>
+        </w:rPr>
+      </w:pPr>
+      <w:r>
+        <w:rPr>
+          <w:b/>
+          <w:sz w:val="28"/>
+          <w:szCs w:val="28"/>
+        </w:rPr>
+        <w:t>+ Abstrakte Datentypen, Klassen</w:t>
+      </w:r>
+      <w:r>
+        <w:rPr>
+          <w:b/>
+          <w:sz w:val="28"/>
+          <w:szCs w:val="28"/>
+        </w:rPr>
+        <w:t xml:space="preserve"> / Entwurf, Implementierung, Testen </w:t>
+      </w:r>
+      <w:r>
+        <w:rPr>
+          <w:b/>
+          <w:sz w:val="28"/>
+          <w:szCs w:val="28"/>
+        </w:rPr>
+        <w:t>von Programmen</w:t>
+      </w:r>
+    </w:p>
+    <w:p>
+      <w:pPr>
+        <w:spacing w:line="480" w:lineRule="auto"/>
+        <w:rPr>
+          <w:i/>
+          <w:sz w:val="28"/>
+          <w:szCs w:val="28"/>
+        </w:rPr>
+      </w:pPr>
+      <w:r>
+        <w:rPr>
+          <w:b/>
+          <w:sz w:val="28"/>
+          <w:szCs w:val="28"/>
+        </w:rPr>
+        <w:tab/>
+      </w:r>
+      <w:r>
+        <w:rPr>
+          <w:i/>
+          <w:sz w:val="28"/>
+          <w:szCs w:val="28"/>
+        </w:rPr>
+        <w:t># ADTs spezifizieren (Übung 9, WS02, Aufgabe 1)</w:t>
+      </w:r>
+    </w:p>
+    <w:p>
+      <w:pPr>
+        <w:spacing w:line="480" w:lineRule="auto"/>
+        <w:rPr>
+          <w:i/>
+          <w:sz w:val="28"/>
+          <w:szCs w:val="28"/>
+        </w:rPr>
+      </w:pPr>
+      <w:r>
+        <w:rPr>
+          <w:i/>
+          <w:sz w:val="28"/>
+          <w:szCs w:val="28"/>
+        </w:rPr>
+        <w:lastRenderedPageBreak/>
+        <w:tab/>
+        <w:t># Date und Duration implementieren (Übung 9, WS02, Aufgab</w:t>
+      </w:r>
       <w:bookmarkStart w:id="0" w:name="_GoBack"/>
       <w:bookmarkEnd w:id="0"/>
       <w:r>
@@ -1546,50 +3731,7 @@
           <w:sz w:val="28"/>
           <w:szCs w:val="28"/>
         </w:rPr>
-        <w:t># Sieb des Eratosthenes</w:t>
-      </w:r>
-      <w:r>
-        <w:rPr>
-          <w:i/>
-          <w:sz w:val="28"/>
-          <w:szCs w:val="28"/>
-        </w:rPr>
-        <w:t xml:space="preserve"> (Primzahlen) mit Array </w:t>
-      </w:r>
-    </w:p>
-    <w:p>
-      <w:pPr>
-        <w:pStyle w:val="Listenabsatz"/>
-        <w:ind w:left="708"/>
-        <w:rPr>
-          <w:i/>
-          <w:sz w:val="28"/>
-          <w:szCs w:val="28"/>
-        </w:rPr>
-      </w:pPr>
-      <w:r>
-        <w:rPr>
-          <w:i/>
-          <w:sz w:val="28"/>
-          <w:szCs w:val="28"/>
-        </w:rPr>
-        <w:t xml:space="preserve">(Übung </w:t>
-      </w:r>
-      <w:r>
-        <w:rPr>
-          <w:i/>
-          <w:sz w:val="28"/>
-          <w:szCs w:val="28"/>
-        </w:rPr>
-        <w:t>4</w:t>
-      </w:r>
-      <w:r>
-        <w:rPr>
-          <w:i/>
-          <w:sz w:val="28"/>
-          <w:szCs w:val="28"/>
-        </w:rPr>
-        <w:t>, WS02, Aufgabe 2)</w:t>
+        <w:t>e 2)</w:t>
       </w:r>
     </w:p>
     <w:p>
@@ -1599,332 +3741,6 @@
           <w:ilvl w:val="0"/>
           <w:numId w:val="2"/>
         </w:numPr>
-        <w:rPr>
-          <w:i/>
-          <w:sz w:val="28"/>
-          <w:szCs w:val="28"/>
-        </w:rPr>
-      </w:pPr>
-      <w:r>
-        <w:rPr>
-          <w:i/>
-          <w:sz w:val="28"/>
-          <w:szCs w:val="28"/>
-        </w:rPr>
-        <w:t>Optional: Baut auf „Sieb des Eratosthenes (Primzahlen)“ (Übung 3, WS02, Aufgabe 6) auf</w:t>
-      </w:r>
-    </w:p>
-    <w:p>
-      <w:pPr>
-        <w:pStyle w:val="Listenabsatz"/>
-        <w:ind w:left="708"/>
-        <w:rPr>
-          <w:i/>
-          <w:sz w:val="28"/>
-          <w:szCs w:val="28"/>
-        </w:rPr>
-      </w:pPr>
-      <w:r>
-        <w:rPr>
-          <w:i/>
-          <w:sz w:val="28"/>
-          <w:szCs w:val="28"/>
-        </w:rPr>
-        <w:t xml:space="preserve"># </w:t>
-      </w:r>
-      <w:proofErr w:type="spellStart"/>
-      <w:r>
-        <w:rPr>
-          <w:i/>
-          <w:sz w:val="28"/>
-          <w:szCs w:val="28"/>
-        </w:rPr>
-        <w:t>args</w:t>
-      </w:r>
-      <w:proofErr w:type="spellEnd"/>
-      <w:r>
-        <w:rPr>
-          <w:i/>
-          <w:sz w:val="28"/>
-          <w:szCs w:val="28"/>
-        </w:rPr>
-        <w:t>-Parameter abfragen (Übung 4</w:t>
-      </w:r>
-      <w:r>
-        <w:rPr>
-          <w:i/>
-          <w:sz w:val="28"/>
-          <w:szCs w:val="28"/>
-        </w:rPr>
-        <w:t>, WS02, Aufgabe 3)</w:t>
-      </w:r>
-    </w:p>
-    <w:p>
-      <w:pPr>
-        <w:pStyle w:val="Listenabsatz"/>
-        <w:ind w:left="708"/>
-        <w:rPr>
-          <w:i/>
-          <w:sz w:val="28"/>
-          <w:szCs w:val="28"/>
-        </w:rPr>
-      </w:pPr>
-      <w:r>
-        <w:rPr>
-          <w:i/>
-          <w:sz w:val="28"/>
-          <w:szCs w:val="28"/>
-        </w:rPr>
-        <w:t xml:space="preserve"># </w:t>
-      </w:r>
-      <w:proofErr w:type="spellStart"/>
-      <w:r>
-        <w:rPr>
-          <w:i/>
-          <w:sz w:val="28"/>
-          <w:szCs w:val="28"/>
-        </w:rPr>
-        <w:t>Charac</w:t>
-      </w:r>
-      <w:r>
-        <w:rPr>
-          <w:i/>
-          <w:sz w:val="28"/>
-          <w:szCs w:val="28"/>
-        </w:rPr>
-        <w:t>ter</w:t>
-      </w:r>
-      <w:proofErr w:type="spellEnd"/>
-      <w:r>
-        <w:rPr>
-          <w:i/>
-          <w:sz w:val="28"/>
-          <w:szCs w:val="28"/>
-        </w:rPr>
-        <w:t>-Array (</w:t>
-      </w:r>
-      <w:proofErr w:type="spellStart"/>
-      <w:r>
-        <w:rPr>
-          <w:i/>
-          <w:sz w:val="28"/>
-          <w:szCs w:val="28"/>
-        </w:rPr>
-        <w:t>char</w:t>
-      </w:r>
-      <w:proofErr w:type="spellEnd"/>
-      <w:r>
-        <w:rPr>
-          <w:i/>
-          <w:sz w:val="28"/>
-          <w:szCs w:val="28"/>
-        </w:rPr>
-        <w:t xml:space="preserve"> </w:t>
-      </w:r>
-      <w:proofErr w:type="spellStart"/>
-      <w:r>
-        <w:rPr>
-          <w:i/>
-          <w:sz w:val="28"/>
-          <w:szCs w:val="28"/>
-        </w:rPr>
-        <w:t>to</w:t>
-      </w:r>
-      <w:proofErr w:type="spellEnd"/>
-      <w:r>
-        <w:rPr>
-          <w:i/>
-          <w:sz w:val="28"/>
-          <w:szCs w:val="28"/>
-        </w:rPr>
-        <w:t xml:space="preserve"> </w:t>
-      </w:r>
-      <w:proofErr w:type="spellStart"/>
-      <w:r>
-        <w:rPr>
-          <w:i/>
-          <w:sz w:val="28"/>
-          <w:szCs w:val="28"/>
-        </w:rPr>
-        <w:t>int</w:t>
-      </w:r>
-      <w:proofErr w:type="spellEnd"/>
-      <w:r>
-        <w:rPr>
-          <w:i/>
-          <w:sz w:val="28"/>
-          <w:szCs w:val="28"/>
-        </w:rPr>
-        <w:t>) (Übung 4</w:t>
-      </w:r>
-      <w:r>
-        <w:rPr>
-          <w:i/>
-          <w:sz w:val="28"/>
-          <w:szCs w:val="28"/>
-        </w:rPr>
-        <w:t>, WS02, Aufgabe 4)</w:t>
-      </w:r>
-    </w:p>
-    <w:p>
-      <w:pPr>
-        <w:rPr>
-          <w:b/>
-          <w:sz w:val="28"/>
-          <w:szCs w:val="28"/>
-        </w:rPr>
-      </w:pPr>
-      <w:r>
-        <w:rPr>
-          <w:b/>
-          <w:sz w:val="28"/>
-          <w:szCs w:val="28"/>
-        </w:rPr>
-        <w:t>+ Mehrdimensionale Arrays, Dateihandling</w:t>
-      </w:r>
-    </w:p>
-    <w:p>
-      <w:pPr>
-        <w:rPr>
-          <w:i/>
-          <w:sz w:val="28"/>
-          <w:szCs w:val="28"/>
-        </w:rPr>
-      </w:pPr>
-      <w:r>
-        <w:rPr>
-          <w:b/>
-          <w:sz w:val="28"/>
-          <w:szCs w:val="28"/>
-        </w:rPr>
-        <w:lastRenderedPageBreak/>
-        <w:tab/>
-      </w:r>
-      <w:r>
-        <w:rPr>
-          <w:i/>
-          <w:sz w:val="28"/>
-          <w:szCs w:val="28"/>
-        </w:rPr>
-        <w:t># Adress-Array (Übung 5, WS02, Aufgabe 1)</w:t>
-      </w:r>
-    </w:p>
-    <w:p>
-      <w:pPr>
-        <w:pStyle w:val="Listenabsatz"/>
-        <w:numPr>
-          <w:ilvl w:val="0"/>
-          <w:numId w:val="2"/>
-        </w:numPr>
-        <w:rPr>
-          <w:i/>
-          <w:sz w:val="28"/>
-          <w:szCs w:val="28"/>
-        </w:rPr>
-      </w:pPr>
-      <w:r>
-        <w:rPr>
-          <w:i/>
-          <w:sz w:val="28"/>
-          <w:szCs w:val="28"/>
-        </w:rPr>
-        <w:t>(Baut auf „Adress-Array“ aus Vorlesung auf)</w:t>
-      </w:r>
-    </w:p>
-    <w:p>
-      <w:pPr>
-        <w:pStyle w:val="Listenabsatz"/>
-        <w:ind w:left="708"/>
-        <w:rPr>
-          <w:i/>
-          <w:sz w:val="28"/>
-          <w:szCs w:val="28"/>
-        </w:rPr>
-      </w:pPr>
-      <w:r>
-        <w:rPr>
-          <w:i/>
-          <w:sz w:val="28"/>
-          <w:szCs w:val="28"/>
-        </w:rPr>
-        <w:t xml:space="preserve"># </w:t>
-      </w:r>
-      <w:proofErr w:type="spellStart"/>
-      <w:r>
-        <w:rPr>
-          <w:i/>
-          <w:sz w:val="28"/>
-          <w:szCs w:val="28"/>
-        </w:rPr>
-        <w:t>Pascal’sches</w:t>
-      </w:r>
-      <w:proofErr w:type="spellEnd"/>
-      <w:r>
-        <w:rPr>
-          <w:i/>
-          <w:sz w:val="28"/>
-          <w:szCs w:val="28"/>
-        </w:rPr>
-        <w:t xml:space="preserve"> Dreieck (Übung 5, WS02, Zusatzaufgabe 2)</w:t>
-      </w:r>
-    </w:p>
-    <w:p>
-      <w:pPr>
-        <w:rPr>
-          <w:b/>
-          <w:sz w:val="28"/>
-          <w:szCs w:val="28"/>
-        </w:rPr>
-      </w:pPr>
-      <w:r>
-        <w:rPr>
-          <w:b/>
-          <w:sz w:val="28"/>
-          <w:szCs w:val="28"/>
-        </w:rPr>
-        <w:t>+ Kommentare</w:t>
-      </w:r>
-      <w:r>
-        <w:rPr>
-          <w:b/>
-          <w:sz w:val="28"/>
-          <w:szCs w:val="28"/>
-        </w:rPr>
-        <w:t xml:space="preserve"> / Kommentare sinnvoll verwenden</w:t>
-      </w:r>
-    </w:p>
-    <w:p>
-      <w:pPr>
-        <w:rPr>
-          <w:i/>
-          <w:sz w:val="28"/>
-          <w:szCs w:val="28"/>
-        </w:rPr>
-      </w:pPr>
-      <w:r>
-        <w:rPr>
-          <w:b/>
-          <w:sz w:val="28"/>
-          <w:szCs w:val="28"/>
-        </w:rPr>
-        <w:tab/>
-      </w:r>
-      <w:r>
-        <w:rPr>
-          <w:i/>
-          <w:sz w:val="28"/>
-          <w:szCs w:val="28"/>
-        </w:rPr>
-        <w:t># Programm kommentieren (Übung 5, WS02, Aufgabe 3)</w:t>
-      </w:r>
-    </w:p>
-    <w:p>
-      <w:pPr>
-        <w:pStyle w:val="Listenabsatz"/>
-        <w:numPr>
-          <w:ilvl w:val="0"/>
-          <w:numId w:val="2"/>
-        </w:numPr>
         <w:spacing w:line="480" w:lineRule="auto"/>
         <w:rPr>
           <w:i/>
@@ -1938,7 +3754,7 @@
           <w:sz w:val="28"/>
           <w:szCs w:val="28"/>
         </w:rPr>
-        <w:t>Baut auf „Adress-Array“ (Übung 5, WS02, Aufgabe 1) auf</w:t>
+        <w:t>Baut auf „ADTs spezifizieren“ (Übung 9, WS02, Aufgabe 1) auf</w:t>
       </w:r>
     </w:p>
     <w:p>
@@ -1958,48 +3774,7 @@
           <w:sz w:val="28"/>
           <w:szCs w:val="28"/>
         </w:rPr>
-        <w:t># Programm kommentieren (Übung 5, WS02, Zusatzaufgabe 4)</w:t>
-      </w:r>
-    </w:p>
-    <w:p>
-      <w:pPr>
-        <w:pStyle w:val="Listenabsatz"/>
-        <w:numPr>
-          <w:ilvl w:val="0"/>
-          <w:numId w:val="2"/>
-        </w:numPr>
-        <w:spacing w:line="480" w:lineRule="auto"/>
-        <w:rPr>
-          <w:i/>
-          <w:sz w:val="28"/>
-          <w:szCs w:val="28"/>
-        </w:rPr>
-      </w:pPr>
-      <w:r>
-        <w:rPr>
-          <w:i/>
-          <w:sz w:val="28"/>
-          <w:szCs w:val="28"/>
-        </w:rPr>
-        <w:t>Baut auf „</w:t>
-      </w:r>
-      <w:proofErr w:type="spellStart"/>
-      <w:r>
-        <w:rPr>
-          <w:i/>
-          <w:sz w:val="28"/>
-          <w:szCs w:val="28"/>
-        </w:rPr>
-        <w:t>Pascal’sches</w:t>
-      </w:r>
-      <w:proofErr w:type="spellEnd"/>
-      <w:r>
-        <w:rPr>
-          <w:i/>
-          <w:sz w:val="28"/>
-          <w:szCs w:val="28"/>
-        </w:rPr>
-        <w:t xml:space="preserve"> Dreieck“ (Übung 5, WS02, Zusatzaufgabe 2) auf</w:t>
+        <w:t xml:space="preserve"># ADT-Programm (Übung 9, WS02, Aufgabe 3) </w:t>
       </w:r>
     </w:p>
     <w:p>
@@ -2008,18 +3783,76 @@
         <w:spacing w:line="480" w:lineRule="auto"/>
         <w:ind w:left="708"/>
         <w:rPr>
-          <w:i/>
-          <w:sz w:val="28"/>
-          <w:szCs w:val="28"/>
-        </w:rPr>
-      </w:pPr>
-      <w:r>
-        <w:rPr>
-          <w:i/>
-          <w:sz w:val="28"/>
-          <w:szCs w:val="28"/>
-        </w:rPr>
-        <w:t xml:space="preserve"># </w:t>
+          <w:b/>
+          <w:sz w:val="28"/>
+          <w:szCs w:val="28"/>
+        </w:rPr>
+      </w:pPr>
+    </w:p>
+    <w:p>
+      <w:pPr>
+        <w:rPr>
+          <w:b/>
+          <w:sz w:val="28"/>
+          <w:szCs w:val="28"/>
+        </w:rPr>
+      </w:pPr>
+      <w:r>
+        <w:rPr>
+          <w:b/>
+          <w:sz w:val="28"/>
+          <w:szCs w:val="28"/>
+        </w:rPr>
+        <w:t>+</w:t>
+      </w:r>
+      <w:r>
+        <w:rPr>
+          <w:b/>
+          <w:sz w:val="28"/>
+          <w:szCs w:val="28"/>
+        </w:rPr>
+        <w:t xml:space="preserve">  </w:t>
+      </w:r>
+      <w:r>
+        <w:rPr>
+          <w:b/>
+          <w:sz w:val="28"/>
+          <w:szCs w:val="28"/>
+        </w:rPr>
+        <w:t>Kontrollstrukturen</w:t>
+      </w:r>
+    </w:p>
+    <w:p>
+      <w:pPr>
+        <w:rPr>
+          <w:i/>
+          <w:sz w:val="28"/>
+          <w:szCs w:val="28"/>
+        </w:rPr>
+      </w:pPr>
+      <w:r>
+        <w:rPr>
+          <w:b/>
+          <w:sz w:val="28"/>
+          <w:szCs w:val="28"/>
+        </w:rPr>
+        <w:tab/>
+      </w:r>
+      <w:r>
+        <w:rPr>
+          <w:i/>
+          <w:sz w:val="28"/>
+          <w:szCs w:val="28"/>
+        </w:rPr>
+        <w:t>#</w:t>
+      </w:r>
+      <w:r>
+        <w:rPr>
+          <w:i/>
+          <w:sz w:val="28"/>
+          <w:szCs w:val="28"/>
+        </w:rPr>
+        <w:t xml:space="preserve"> String-</w:t>
       </w:r>
       <w:proofErr w:type="spellStart"/>
       <w:r>
@@ -2028,7 +3861,7 @@
           <w:sz w:val="28"/>
           <w:szCs w:val="28"/>
         </w:rPr>
-        <w:t>TicTacToe</w:t>
+        <w:t>to</w:t>
       </w:r>
       <w:proofErr w:type="spellEnd"/>
       <w:r>
@@ -2037,7 +3870,23 @@
           <w:sz w:val="28"/>
           <w:szCs w:val="28"/>
         </w:rPr>
-        <w:t xml:space="preserve"> kommentieren (Übung 7, WS02, Aufgabe 2)</w:t>
+        <w:t>-Integer (Übung 3, WS</w:t>
+      </w:r>
+      <w:r>
+        <w:rPr>
+          <w:i/>
+          <w:sz w:val="28"/>
+          <w:szCs w:val="28"/>
+        </w:rPr>
+        <w:t>06-WS</w:t>
+      </w:r>
+      <w:r>
+        <w:rPr>
+          <w:i/>
+          <w:sz w:val="28"/>
+          <w:szCs w:val="28"/>
+        </w:rPr>
+        <w:t>07, Aufgabe 2)</w:t>
       </w:r>
     </w:p>
     <w:p>
@@ -2047,129 +3896,35 @@
           <w:ilvl w:val="0"/>
           <w:numId w:val="2"/>
         </w:numPr>
-        <w:spacing w:line="480" w:lineRule="auto"/>
-        <w:rPr>
-          <w:i/>
-          <w:sz w:val="28"/>
-          <w:szCs w:val="28"/>
-        </w:rPr>
-      </w:pPr>
-      <w:r>
-        <w:rPr>
-          <w:i/>
-          <w:sz w:val="28"/>
-          <w:szCs w:val="28"/>
-        </w:rPr>
-        <w:t>Baut auf Übung 1, WS02 auf (nicht vorhanden)</w:t>
-      </w:r>
-    </w:p>
-    <w:p>
-      <w:pPr>
-        <w:spacing w:line="480" w:lineRule="auto"/>
-        <w:rPr>
-          <w:b/>
-          <w:sz w:val="28"/>
-          <w:szCs w:val="28"/>
-        </w:rPr>
-      </w:pPr>
-      <w:r>
-        <w:rPr>
-          <w:b/>
-          <w:sz w:val="28"/>
-          <w:szCs w:val="28"/>
-        </w:rPr>
-        <w:t>+ Methoden</w:t>
-      </w:r>
-    </w:p>
-    <w:p>
-      <w:pPr>
-        <w:spacing w:line="480" w:lineRule="auto"/>
-        <w:ind w:left="705"/>
-        <w:rPr>
-          <w:i/>
-          <w:sz w:val="28"/>
-          <w:szCs w:val="28"/>
-        </w:rPr>
-      </w:pPr>
-      <w:r>
-        <w:rPr>
-          <w:i/>
-          <w:sz w:val="28"/>
-          <w:szCs w:val="28"/>
-        </w:rPr>
-        <w:t xml:space="preserve"># </w:t>
-      </w:r>
-      <w:proofErr w:type="spellStart"/>
-      <w:r>
-        <w:rPr>
-          <w:i/>
-          <w:sz w:val="28"/>
-          <w:szCs w:val="28"/>
-        </w:rPr>
-        <w:t>Character</w:t>
-      </w:r>
-      <w:proofErr w:type="spellEnd"/>
-      <w:r>
-        <w:rPr>
-          <w:i/>
-          <w:sz w:val="28"/>
-          <w:szCs w:val="28"/>
-        </w:rPr>
-        <w:t>-Array (</w:t>
-      </w:r>
-      <w:proofErr w:type="spellStart"/>
-      <w:r>
-        <w:rPr>
-          <w:i/>
-          <w:sz w:val="28"/>
-          <w:szCs w:val="28"/>
-        </w:rPr>
-        <w:t>char</w:t>
-      </w:r>
-      <w:proofErr w:type="spellEnd"/>
-      <w:r>
-        <w:rPr>
-          <w:i/>
-          <w:sz w:val="28"/>
-          <w:szCs w:val="28"/>
-        </w:rPr>
-        <w:t xml:space="preserve"> </w:t>
-      </w:r>
-      <w:proofErr w:type="spellStart"/>
-      <w:r>
-        <w:rPr>
-          <w:i/>
-          <w:sz w:val="28"/>
-          <w:szCs w:val="28"/>
-        </w:rPr>
-        <w:t>to</w:t>
-      </w:r>
-      <w:proofErr w:type="spellEnd"/>
-      <w:r>
-        <w:rPr>
-          <w:i/>
-          <w:sz w:val="28"/>
-          <w:szCs w:val="28"/>
-        </w:rPr>
-        <w:t xml:space="preserve"> </w:t>
-      </w:r>
-      <w:proofErr w:type="spellStart"/>
-      <w:r>
-        <w:rPr>
-          <w:i/>
-          <w:sz w:val="28"/>
-          <w:szCs w:val="28"/>
-        </w:rPr>
-        <w:t>int</w:t>
-      </w:r>
-      <w:proofErr w:type="spellEnd"/>
-      <w:r>
-        <w:rPr>
-          <w:i/>
-          <w:sz w:val="28"/>
-          <w:szCs w:val="28"/>
-        </w:rPr>
-        <w:t>) überarbeiten (Übung 6, WS02, Aufgabe 1)</w:t>
+        <w:rPr>
+          <w:i/>
+          <w:sz w:val="28"/>
+          <w:szCs w:val="28"/>
+        </w:rPr>
+      </w:pPr>
+      <w:r>
+        <w:rPr>
+          <w:i/>
+          <w:sz w:val="28"/>
+          <w:szCs w:val="28"/>
+        </w:rPr>
+        <w:t>Übung 4, WS04,</w:t>
+      </w:r>
+      <w:r>
+        <w:rPr>
+          <w:i/>
+          <w:sz w:val="28"/>
+          <w:szCs w:val="28"/>
+        </w:rPr>
+        <w:t xml:space="preserve"> WS09,</w:t>
+      </w:r>
+      <w:r>
+        <w:rPr>
+          <w:i/>
+          <w:sz w:val="28"/>
+          <w:szCs w:val="28"/>
+        </w:rPr>
+        <w:t xml:space="preserve"> Aufgabe 2</w:t>
       </w:r>
     </w:p>
     <w:p>
@@ -2179,111 +3934,19 @@
           <w:ilvl w:val="0"/>
           <w:numId w:val="2"/>
         </w:numPr>
-        <w:spacing w:line="480" w:lineRule="auto"/>
-        <w:rPr>
-          <w:i/>
-          <w:sz w:val="28"/>
-          <w:szCs w:val="28"/>
-        </w:rPr>
-      </w:pPr>
-      <w:r>
-        <w:rPr>
-          <w:i/>
-          <w:sz w:val="28"/>
-          <w:szCs w:val="28"/>
-        </w:rPr>
-        <w:t>Baut auf „</w:t>
-      </w:r>
-      <w:proofErr w:type="spellStart"/>
-      <w:r>
-        <w:rPr>
-          <w:i/>
-          <w:sz w:val="28"/>
-          <w:szCs w:val="28"/>
-        </w:rPr>
-        <w:t>Character</w:t>
-      </w:r>
-      <w:proofErr w:type="spellEnd"/>
-      <w:r>
-        <w:rPr>
-          <w:i/>
-          <w:sz w:val="28"/>
-          <w:szCs w:val="28"/>
-        </w:rPr>
-        <w:t>-Array (</w:t>
-      </w:r>
-      <w:proofErr w:type="spellStart"/>
-      <w:r>
-        <w:rPr>
-          <w:i/>
-          <w:sz w:val="28"/>
-          <w:szCs w:val="28"/>
-        </w:rPr>
-        <w:t>char</w:t>
-      </w:r>
-      <w:proofErr w:type="spellEnd"/>
-      <w:r>
-        <w:rPr>
-          <w:i/>
-          <w:sz w:val="28"/>
-          <w:szCs w:val="28"/>
-        </w:rPr>
-        <w:t xml:space="preserve"> </w:t>
-      </w:r>
-      <w:proofErr w:type="spellStart"/>
-      <w:r>
-        <w:rPr>
-          <w:i/>
-          <w:sz w:val="28"/>
-          <w:szCs w:val="28"/>
-        </w:rPr>
-        <w:t>to</w:t>
-      </w:r>
-      <w:proofErr w:type="spellEnd"/>
-      <w:r>
-        <w:rPr>
-          <w:i/>
-          <w:sz w:val="28"/>
-          <w:szCs w:val="28"/>
-        </w:rPr>
-        <w:t xml:space="preserve"> </w:t>
-      </w:r>
-      <w:proofErr w:type="spellStart"/>
-      <w:r>
-        <w:rPr>
-          <w:i/>
-          <w:sz w:val="28"/>
-          <w:szCs w:val="28"/>
-        </w:rPr>
-        <w:t>int</w:t>
-      </w:r>
-      <w:proofErr w:type="spellEnd"/>
-      <w:r>
-        <w:rPr>
-          <w:i/>
-          <w:sz w:val="28"/>
-          <w:szCs w:val="28"/>
-        </w:rPr>
-        <w:t>)“ (Übung 4, WS02, Aufgabe 4) auf</w:t>
-      </w:r>
-    </w:p>
-    <w:p>
-      <w:pPr>
-        <w:spacing w:line="480" w:lineRule="auto"/>
-        <w:ind w:left="705"/>
-        <w:rPr>
-          <w:i/>
-          <w:sz w:val="28"/>
-          <w:szCs w:val="28"/>
-        </w:rPr>
-      </w:pPr>
-      <w:r>
-        <w:rPr>
-          <w:i/>
-          <w:sz w:val="28"/>
-          <w:szCs w:val="28"/>
-        </w:rPr>
-        <w:t># Adress-Array überarbeiten (Übung 6, WS02, Aufgabe 2)</w:t>
+        <w:rPr>
+          <w:i/>
+          <w:sz w:val="28"/>
+          <w:szCs w:val="28"/>
+        </w:rPr>
+      </w:pPr>
+      <w:r>
+        <w:rPr>
+          <w:i/>
+          <w:sz w:val="28"/>
+          <w:szCs w:val="28"/>
+        </w:rPr>
+        <w:t>Übung 4, WS12, Aufgabe 1</w:t>
       </w:r>
     </w:p>
     <w:p>
@@ -2293,377 +3956,35 @@
           <w:ilvl w:val="0"/>
           <w:numId w:val="2"/>
         </w:numPr>
-        <w:spacing w:line="480" w:lineRule="auto"/>
-        <w:rPr>
-          <w:i/>
-          <w:sz w:val="28"/>
-          <w:szCs w:val="28"/>
-        </w:rPr>
-      </w:pPr>
-      <w:r>
-        <w:rPr>
-          <w:i/>
-          <w:sz w:val="28"/>
-          <w:szCs w:val="28"/>
-        </w:rPr>
-        <w:t>Baut auf „Adress-Array“ (Übung 5, WS02, Aufgabe 1) auf</w:t>
-      </w:r>
-    </w:p>
-    <w:p>
-      <w:pPr>
-        <w:spacing w:line="480" w:lineRule="auto"/>
-        <w:rPr>
-          <w:b/>
-          <w:sz w:val="28"/>
-          <w:szCs w:val="28"/>
-        </w:rPr>
-      </w:pPr>
-      <w:r>
-        <w:rPr>
-          <w:b/>
-          <w:sz w:val="28"/>
-          <w:szCs w:val="28"/>
-        </w:rPr>
-        <w:t>+ Iteration, Rekursion, Eindimensionale Arrays, Methoden</w:t>
-      </w:r>
-    </w:p>
-    <w:p>
-      <w:pPr>
-        <w:spacing w:line="480" w:lineRule="auto"/>
-        <w:ind w:left="705"/>
-        <w:rPr>
-          <w:i/>
-          <w:sz w:val="28"/>
-          <w:szCs w:val="28"/>
-        </w:rPr>
-      </w:pPr>
-      <w:r>
-        <w:rPr>
-          <w:i/>
-          <w:sz w:val="28"/>
-          <w:szCs w:val="28"/>
-        </w:rPr>
-        <w:t xml:space="preserve"># String als </w:t>
-      </w:r>
-      <w:proofErr w:type="spellStart"/>
-      <w:r>
-        <w:rPr>
-          <w:i/>
-          <w:sz w:val="28"/>
-          <w:szCs w:val="28"/>
-        </w:rPr>
-        <w:t>Character</w:t>
-      </w:r>
-      <w:proofErr w:type="spellEnd"/>
-      <w:r>
-        <w:rPr>
-          <w:i/>
-          <w:sz w:val="28"/>
-          <w:szCs w:val="28"/>
-        </w:rPr>
-        <w:t>-Array implementieren (Übung 7, WS02, Aufgabe 1)</w:t>
-      </w:r>
-    </w:p>
-    <w:p>
-      <w:pPr>
-        <w:spacing w:line="480" w:lineRule="auto"/>
-        <w:rPr>
-          <w:b/>
-          <w:sz w:val="28"/>
-          <w:szCs w:val="28"/>
-        </w:rPr>
-      </w:pPr>
-      <w:r>
-        <w:rPr>
-          <w:b/>
-          <w:sz w:val="28"/>
-          <w:szCs w:val="28"/>
-        </w:rPr>
-        <w:lastRenderedPageBreak/>
-        <w:t>+ Eindimensionale Arrays, Dateihandling, Klassen / Verständnis von Programm-Strukturen</w:t>
-      </w:r>
-    </w:p>
-    <w:p>
-      <w:pPr>
-        <w:spacing w:line="480" w:lineRule="auto"/>
-        <w:rPr>
-          <w:i/>
-          <w:sz w:val="28"/>
-          <w:szCs w:val="28"/>
-        </w:rPr>
-      </w:pPr>
-      <w:r>
-        <w:rPr>
-          <w:b/>
-          <w:sz w:val="28"/>
-          <w:szCs w:val="28"/>
-        </w:rPr>
-        <w:tab/>
-      </w:r>
-      <w:r>
-        <w:rPr>
-          <w:i/>
-          <w:sz w:val="28"/>
-          <w:szCs w:val="28"/>
-        </w:rPr>
-        <w:t># Adress-Array überarbeiten (Übung 8, WS02, Aufgabe 1)</w:t>
-      </w:r>
-    </w:p>
-    <w:p>
-      <w:pPr>
-        <w:pStyle w:val="Listenabsatz"/>
-        <w:numPr>
-          <w:ilvl w:val="0"/>
-          <w:numId w:val="2"/>
-        </w:numPr>
-        <w:spacing w:line="480" w:lineRule="auto"/>
-        <w:rPr>
-          <w:i/>
-          <w:sz w:val="28"/>
-          <w:szCs w:val="28"/>
-        </w:rPr>
-      </w:pPr>
-      <w:r>
-        <w:rPr>
-          <w:i/>
-          <w:sz w:val="28"/>
-          <w:szCs w:val="28"/>
-        </w:rPr>
-        <w:t>Baut auf „Adress-Array überarbeiten“ (Übung 6, WS02, Aufgabe 2) auf</w:t>
-      </w:r>
-    </w:p>
-    <w:p>
-      <w:pPr>
-        <w:spacing w:line="480" w:lineRule="auto"/>
-        <w:rPr>
-          <w:b/>
-          <w:sz w:val="28"/>
-          <w:szCs w:val="28"/>
-        </w:rPr>
-      </w:pPr>
-      <w:r>
-        <w:rPr>
-          <w:b/>
-          <w:sz w:val="28"/>
-          <w:szCs w:val="28"/>
-        </w:rPr>
-        <w:t>+ Abstrakte Datentypen, Klassen</w:t>
-      </w:r>
-      <w:r>
-        <w:rPr>
-          <w:b/>
-          <w:sz w:val="28"/>
-          <w:szCs w:val="28"/>
-        </w:rPr>
-        <w:t xml:space="preserve"> / Entwurf, Implementierung, Testen </w:t>
-      </w:r>
-      <w:r>
-        <w:rPr>
-          <w:b/>
-          <w:sz w:val="28"/>
-          <w:szCs w:val="28"/>
-        </w:rPr>
-        <w:t>von Programmen</w:t>
-      </w:r>
-    </w:p>
-    <w:p>
-      <w:pPr>
-        <w:spacing w:line="480" w:lineRule="auto"/>
-        <w:rPr>
-          <w:i/>
-          <w:sz w:val="28"/>
-          <w:szCs w:val="28"/>
-        </w:rPr>
-      </w:pPr>
-      <w:r>
-        <w:rPr>
-          <w:b/>
-          <w:sz w:val="28"/>
-          <w:szCs w:val="28"/>
-        </w:rPr>
-        <w:tab/>
-      </w:r>
-      <w:r>
-        <w:rPr>
-          <w:i/>
-          <w:sz w:val="28"/>
-          <w:szCs w:val="28"/>
-        </w:rPr>
-        <w:t># ADTs spezifizieren (Übung 9, WS02, Aufgabe 1)</w:t>
-      </w:r>
-    </w:p>
-    <w:p>
-      <w:pPr>
-        <w:spacing w:line="480" w:lineRule="auto"/>
-        <w:rPr>
-          <w:i/>
-          <w:sz w:val="28"/>
-          <w:szCs w:val="28"/>
-        </w:rPr>
-      </w:pPr>
-      <w:r>
-        <w:rPr>
-          <w:i/>
-          <w:sz w:val="28"/>
-          <w:szCs w:val="28"/>
-        </w:rPr>
-        <w:tab/>
-        <w:t># Date und Duration implementieren (Übung 9, WS02, Aufgabe 2)</w:t>
-      </w:r>
-    </w:p>
-    <w:p>
-      <w:pPr>
-        <w:pStyle w:val="Listenabsatz"/>
-        <w:numPr>
-          <w:ilvl w:val="0"/>
-          <w:numId w:val="2"/>
-        </w:numPr>
-        <w:spacing w:line="480" w:lineRule="auto"/>
-        <w:rPr>
-          <w:i/>
-          <w:sz w:val="28"/>
-          <w:szCs w:val="28"/>
-        </w:rPr>
-      </w:pPr>
-      <w:r>
-        <w:rPr>
-          <w:i/>
-          <w:sz w:val="28"/>
-          <w:szCs w:val="28"/>
-        </w:rPr>
-        <w:t>Baut auf „ADTs spezifizieren“ (Übung 9, WS02, Aufgabe 1) auf</w:t>
-      </w:r>
-    </w:p>
-    <w:p>
-      <w:pPr>
-        <w:pStyle w:val="Listenabsatz"/>
-        <w:spacing w:line="480" w:lineRule="auto"/>
-        <w:ind w:left="708"/>
-        <w:rPr>
-          <w:i/>
-          <w:sz w:val="28"/>
-          <w:szCs w:val="28"/>
-        </w:rPr>
-      </w:pPr>
-      <w:r>
-        <w:rPr>
-          <w:i/>
-          <w:sz w:val="28"/>
-          <w:szCs w:val="28"/>
-        </w:rPr>
-        <w:t xml:space="preserve"># ADT-Programm (Übung 9, WS02, Aufgabe 3) </w:t>
-      </w:r>
-    </w:p>
-    <w:p>
-      <w:pPr>
-        <w:pStyle w:val="Listenabsatz"/>
-        <w:spacing w:line="480" w:lineRule="auto"/>
-        <w:ind w:left="708"/>
-        <w:rPr>
-          <w:b/>
-          <w:sz w:val="28"/>
-          <w:szCs w:val="28"/>
-        </w:rPr>
-      </w:pPr>
-    </w:p>
-    <w:p>
-      <w:pPr>
-        <w:rPr>
-          <w:b/>
-          <w:sz w:val="28"/>
-          <w:szCs w:val="28"/>
-        </w:rPr>
-      </w:pPr>
-      <w:r>
-        <w:rPr>
-          <w:b/>
-          <w:sz w:val="28"/>
-          <w:szCs w:val="28"/>
-        </w:rPr>
-        <w:t>+</w:t>
-      </w:r>
-      <w:r>
-        <w:rPr>
-          <w:b/>
-          <w:sz w:val="28"/>
-          <w:szCs w:val="28"/>
-        </w:rPr>
-        <w:t xml:space="preserve">  </w:t>
-      </w:r>
-      <w:r>
-        <w:rPr>
-          <w:b/>
-          <w:sz w:val="28"/>
-          <w:szCs w:val="28"/>
-        </w:rPr>
-        <w:t>Kontrollstrukturen</w:t>
-      </w:r>
-    </w:p>
-    <w:p>
-      <w:pPr>
-        <w:rPr>
-          <w:i/>
-          <w:sz w:val="28"/>
-          <w:szCs w:val="28"/>
-        </w:rPr>
-      </w:pPr>
-      <w:r>
-        <w:rPr>
-          <w:b/>
-          <w:sz w:val="28"/>
-          <w:szCs w:val="28"/>
-        </w:rPr>
-        <w:tab/>
-      </w:r>
-      <w:r>
-        <w:rPr>
-          <w:i/>
-          <w:sz w:val="28"/>
-          <w:szCs w:val="28"/>
-        </w:rPr>
-        <w:t>#</w:t>
-      </w:r>
-      <w:r>
-        <w:rPr>
-          <w:i/>
-          <w:sz w:val="28"/>
-          <w:szCs w:val="28"/>
-        </w:rPr>
-        <w:t xml:space="preserve"> String-</w:t>
-      </w:r>
-      <w:proofErr w:type="spellStart"/>
-      <w:r>
-        <w:rPr>
-          <w:i/>
-          <w:sz w:val="28"/>
-          <w:szCs w:val="28"/>
-        </w:rPr>
-        <w:t>to</w:t>
-      </w:r>
-      <w:proofErr w:type="spellEnd"/>
-      <w:r>
-        <w:rPr>
-          <w:i/>
-          <w:sz w:val="28"/>
-          <w:szCs w:val="28"/>
-        </w:rPr>
-        <w:t>-Integer (Übung 3, WS</w:t>
-      </w:r>
-      <w:r>
-        <w:rPr>
-          <w:i/>
-          <w:sz w:val="28"/>
-          <w:szCs w:val="28"/>
-        </w:rPr>
-        <w:t>06-WS</w:t>
-      </w:r>
-      <w:r>
-        <w:rPr>
-          <w:i/>
-          <w:sz w:val="28"/>
-          <w:szCs w:val="28"/>
-        </w:rPr>
-        <w:t>07, Aufgabe 2)</w:t>
+        <w:rPr>
+          <w:i/>
+          <w:sz w:val="28"/>
+          <w:szCs w:val="28"/>
+        </w:rPr>
+      </w:pPr>
+      <w:r>
+        <w:rPr>
+          <w:i/>
+          <w:sz w:val="28"/>
+          <w:szCs w:val="28"/>
+        </w:rPr>
+        <w:t>Übung 5, WS0</w:t>
+      </w:r>
+      <w:r>
+        <w:rPr>
+          <w:i/>
+          <w:sz w:val="28"/>
+          <w:szCs w:val="28"/>
+        </w:rPr>
+        <w:t>3</w:t>
+      </w:r>
+      <w:r>
+        <w:rPr>
+          <w:i/>
+          <w:sz w:val="28"/>
+          <w:szCs w:val="28"/>
+        </w:rPr>
+        <w:t>, Aufgabe 3</w:t>
       </w:r>
     </w:p>
     <w:p>
@@ -2737,6 +4058,413 @@
           <w:sz w:val="28"/>
           <w:szCs w:val="28"/>
         </w:rPr>
+        <w:t>Baut auf „String-</w:t>
+      </w:r>
+      <w:proofErr w:type="spellStart"/>
+      <w:r>
+        <w:rPr>
+          <w:i/>
+          <w:sz w:val="28"/>
+          <w:szCs w:val="28"/>
+        </w:rPr>
+        <w:t>to</w:t>
+      </w:r>
+      <w:proofErr w:type="spellEnd"/>
+      <w:r>
+        <w:rPr>
+          <w:i/>
+          <w:sz w:val="28"/>
+          <w:szCs w:val="28"/>
+        </w:rPr>
+        <w:t>-Integer“ (Übung 3, WS07, Aufgabe 2) auf</w:t>
+      </w:r>
+    </w:p>
+    <w:p>
+      <w:pPr>
+        <w:pStyle w:val="Listenabsatz"/>
+        <w:numPr>
+          <w:ilvl w:val="0"/>
+          <w:numId w:val="2"/>
+        </w:numPr>
+        <w:rPr>
+          <w:i/>
+          <w:sz w:val="28"/>
+          <w:szCs w:val="28"/>
+        </w:rPr>
+      </w:pPr>
+      <w:r>
+        <w:rPr>
+          <w:i/>
+          <w:sz w:val="28"/>
+          <w:szCs w:val="28"/>
+        </w:rPr>
+        <w:t>Übung 4, WS04, Aufgabe 3</w:t>
+      </w:r>
+    </w:p>
+    <w:p>
+      <w:pPr>
+        <w:pStyle w:val="Listenabsatz"/>
+        <w:numPr>
+          <w:ilvl w:val="0"/>
+          <w:numId w:val="2"/>
+        </w:numPr>
+        <w:rPr>
+          <w:i/>
+          <w:sz w:val="28"/>
+          <w:szCs w:val="28"/>
+        </w:rPr>
+      </w:pPr>
+      <w:r>
+        <w:rPr>
+          <w:i/>
+          <w:sz w:val="28"/>
+          <w:szCs w:val="28"/>
+        </w:rPr>
+        <w:t>Übung 5, WS03, Aufgabe 4</w:t>
+      </w:r>
+    </w:p>
+    <w:p>
+      <w:pPr>
+        <w:pStyle w:val="Listenabsatz"/>
+        <w:ind w:left="708"/>
+        <w:rPr>
+          <w:i/>
+          <w:sz w:val="28"/>
+          <w:szCs w:val="28"/>
+        </w:rPr>
+      </w:pPr>
+      <w:r>
+        <w:rPr>
+          <w:i/>
+          <w:sz w:val="28"/>
+          <w:szCs w:val="28"/>
+        </w:rPr>
+        <w:t># Quellcode ausgeben (Übung 5, WS09, Aufgabe 1)</w:t>
+      </w:r>
+    </w:p>
+    <w:p>
+      <w:pPr>
+        <w:rPr>
+          <w:b/>
+          <w:sz w:val="28"/>
+          <w:szCs w:val="28"/>
+        </w:rPr>
+      </w:pPr>
+      <w:r>
+        <w:rPr>
+          <w:b/>
+          <w:sz w:val="28"/>
+          <w:szCs w:val="28"/>
+        </w:rPr>
+        <w:t>+</w:t>
+      </w:r>
+      <w:r>
+        <w:rPr>
+          <w:b/>
+          <w:sz w:val="28"/>
+          <w:szCs w:val="28"/>
+        </w:rPr>
+        <w:t xml:space="preserve">  </w:t>
+      </w:r>
+      <w:r>
+        <w:rPr>
+          <w:b/>
+          <w:sz w:val="28"/>
+          <w:szCs w:val="28"/>
+        </w:rPr>
+        <w:t>Interfaces, Rekursion / Nutzen und Verwendung von Interfaces verstehen</w:t>
+      </w:r>
+    </w:p>
+    <w:p>
+      <w:pPr>
+        <w:rPr>
+          <w:i/>
+          <w:sz w:val="28"/>
+          <w:szCs w:val="28"/>
+        </w:rPr>
+      </w:pPr>
+      <w:r>
+        <w:rPr>
+          <w:b/>
+          <w:sz w:val="28"/>
+          <w:szCs w:val="28"/>
+        </w:rPr>
+        <w:tab/>
+      </w:r>
+      <w:r>
+        <w:rPr>
+          <w:i/>
+          <w:sz w:val="28"/>
+          <w:szCs w:val="28"/>
+        </w:rPr>
+        <w:t># Strings-Interface implementieren (Übung 6, WS07, Aufgabe 1)</w:t>
+      </w:r>
+    </w:p>
+    <w:p>
+      <w:pPr>
+        <w:rPr>
+          <w:i/>
+          <w:sz w:val="28"/>
+          <w:szCs w:val="28"/>
+        </w:rPr>
+      </w:pPr>
+      <w:r>
+        <w:rPr>
+          <w:i/>
+          <w:sz w:val="28"/>
+          <w:szCs w:val="28"/>
+        </w:rPr>
+        <w:tab/>
+        <w:t># Bibliotheks-Interface erstellen (Übung 6, WS07, Aufgabe 2)</w:t>
+      </w:r>
+    </w:p>
+    <w:p>
+      <w:pPr>
+        <w:pStyle w:val="Listenabsatz"/>
+        <w:numPr>
+          <w:ilvl w:val="0"/>
+          <w:numId w:val="2"/>
+        </w:numPr>
+        <w:rPr>
+          <w:i/>
+          <w:sz w:val="28"/>
+          <w:szCs w:val="28"/>
+        </w:rPr>
+      </w:pPr>
+      <w:r>
+        <w:rPr>
+          <w:i/>
+          <w:sz w:val="28"/>
+          <w:szCs w:val="28"/>
+        </w:rPr>
+        <w:t>Übung 6, WS10, Aufgabe 1</w:t>
+      </w:r>
+    </w:p>
+    <w:p>
+      <w:pPr>
+        <w:pStyle w:val="Listenabsatz"/>
+        <w:ind w:left="708"/>
+        <w:rPr>
+          <w:i/>
+          <w:sz w:val="28"/>
+          <w:szCs w:val="28"/>
+        </w:rPr>
+      </w:pPr>
+      <w:r>
+        <w:rPr>
+          <w:i/>
+          <w:sz w:val="28"/>
+          <w:szCs w:val="28"/>
+        </w:rPr>
+        <w:t># Fahrkarten-Interface (Übung 6, WS10, Aufgabe 2)</w:t>
+      </w:r>
+    </w:p>
+    <w:p>
+      <w:pPr>
+        <w:rPr>
+          <w:b/>
+          <w:sz w:val="28"/>
+          <w:szCs w:val="28"/>
+        </w:rPr>
+      </w:pPr>
+      <w:r>
+        <w:rPr>
+          <w:b/>
+          <w:sz w:val="28"/>
+          <w:szCs w:val="28"/>
+        </w:rPr>
+        <w:t>+</w:t>
+      </w:r>
+      <w:r>
+        <w:rPr>
+          <w:b/>
+          <w:sz w:val="28"/>
+          <w:szCs w:val="28"/>
+        </w:rPr>
+        <w:t xml:space="preserve">  Eindimensionale Arrays</w:t>
+      </w:r>
+    </w:p>
+    <w:p>
+      <w:pPr>
+        <w:rPr>
+          <w:b/>
+          <w:sz w:val="28"/>
+          <w:szCs w:val="28"/>
+        </w:rPr>
+      </w:pPr>
+      <w:r>
+        <w:rPr>
+          <w:b/>
+          <w:sz w:val="28"/>
+          <w:szCs w:val="28"/>
+        </w:rPr>
+        <w:t>+</w:t>
+      </w:r>
+      <w:r>
+        <w:rPr>
+          <w:b/>
+          <w:sz w:val="28"/>
+          <w:szCs w:val="28"/>
+        </w:rPr>
+        <w:t xml:space="preserve">  Verschachtelte Schleifen</w:t>
+      </w:r>
+    </w:p>
+    <w:p>
+      <w:pPr>
+        <w:rPr>
+          <w:b/>
+          <w:sz w:val="28"/>
+          <w:szCs w:val="28"/>
+        </w:rPr>
+      </w:pPr>
+      <w:r>
+        <w:rPr>
+          <w:b/>
+          <w:sz w:val="28"/>
+          <w:szCs w:val="28"/>
+        </w:rPr>
+        <w:t>+</w:t>
+      </w:r>
+      <w:r>
+        <w:rPr>
+          <w:b/>
+          <w:sz w:val="28"/>
+          <w:szCs w:val="28"/>
+        </w:rPr>
+        <w:t xml:space="preserve">  Konstanten</w:t>
+      </w:r>
+    </w:p>
+    <w:p>
+      <w:pPr>
+        <w:rPr>
+          <w:b/>
+          <w:sz w:val="28"/>
+          <w:szCs w:val="28"/>
+        </w:rPr>
+      </w:pPr>
+      <w:r>
+        <w:rPr>
+          <w:b/>
+          <w:sz w:val="28"/>
+          <w:szCs w:val="28"/>
+        </w:rPr>
+        <w:t>+</w:t>
+      </w:r>
+      <w:r>
+        <w:rPr>
+          <w:b/>
+          <w:sz w:val="28"/>
+          <w:szCs w:val="28"/>
+        </w:rPr>
+        <w:t xml:space="preserve">  Unterprogramme</w:t>
+      </w:r>
+    </w:p>
+    <w:p>
+      <w:pPr>
+        <w:rPr>
+          <w:b/>
+          <w:sz w:val="28"/>
+          <w:szCs w:val="28"/>
+        </w:rPr>
+      </w:pPr>
+      <w:r>
+        <w:rPr>
+          <w:b/>
+          <w:sz w:val="28"/>
+          <w:szCs w:val="28"/>
+        </w:rPr>
+        <w:t>+</w:t>
+      </w:r>
+      <w:r>
+        <w:rPr>
+          <w:b/>
+          <w:sz w:val="28"/>
+          <w:szCs w:val="28"/>
+        </w:rPr>
+        <w:t xml:space="preserve">  </w:t>
+      </w:r>
+      <w:proofErr w:type="spellStart"/>
+      <w:r>
+        <w:rPr>
+          <w:b/>
+          <w:sz w:val="28"/>
+          <w:szCs w:val="28"/>
+        </w:rPr>
+        <w:t>JUnit</w:t>
+      </w:r>
+      <w:proofErr w:type="spellEnd"/>
+    </w:p>
+    <w:p>
+      <w:pPr>
+        <w:rPr>
+          <w:b/>
+          <w:sz w:val="28"/>
+          <w:szCs w:val="28"/>
+        </w:rPr>
+      </w:pPr>
+      <w:r>
+        <w:rPr>
+          <w:b/>
+          <w:sz w:val="28"/>
+          <w:szCs w:val="28"/>
+        </w:rPr>
+        <w:t>+</w:t>
+      </w:r>
+      <w:r>
+        <w:rPr>
+          <w:b/>
+          <w:sz w:val="28"/>
+          <w:szCs w:val="28"/>
+        </w:rPr>
+        <w:t xml:space="preserve">  Mehrdimensionale Arrays</w:t>
+      </w:r>
+    </w:p>
+    <w:p>
+      <w:pPr>
+        <w:ind w:left="705"/>
+        <w:rPr>
+          <w:i/>
+          <w:sz w:val="28"/>
+          <w:szCs w:val="28"/>
+        </w:rPr>
+      </w:pPr>
+      <w:r>
+        <w:rPr>
+          <w:i/>
+          <w:sz w:val="28"/>
+          <w:szCs w:val="28"/>
+        </w:rPr>
+        <w:t xml:space="preserve"># </w:t>
+      </w:r>
+      <w:r>
+        <w:rPr>
+          <w:i/>
+          <w:sz w:val="28"/>
+          <w:szCs w:val="28"/>
+        </w:rPr>
+        <w:t>Primzahlen Programme zusammenfassen (erweitern) (Übung 6, WS06, Aufgabe 3)</w:t>
+      </w:r>
+    </w:p>
+    <w:p>
+      <w:pPr>
+        <w:pStyle w:val="Listenabsatz"/>
+        <w:numPr>
+          <w:ilvl w:val="0"/>
+          <w:numId w:val="2"/>
+        </w:numPr>
+        <w:rPr>
+          <w:i/>
+          <w:sz w:val="28"/>
+          <w:szCs w:val="28"/>
+        </w:rPr>
+      </w:pPr>
+      <w:r>
+        <w:rPr>
+          <w:i/>
+          <w:sz w:val="28"/>
+          <w:szCs w:val="28"/>
+        </w:rPr>
+        <w:lastRenderedPageBreak/>
         <w:t>Baut auf „</w:t>
       </w:r>
       <w:r>
@@ -2745,25 +4473,7 @@
           <w:sz w:val="28"/>
           <w:szCs w:val="28"/>
         </w:rPr>
-        <w:t>String-</w:t>
-      </w:r>
-      <w:proofErr w:type="spellStart"/>
-      <w:r>
-        <w:rPr>
-          <w:i/>
-          <w:sz w:val="28"/>
-          <w:szCs w:val="28"/>
-        </w:rPr>
-        <w:t>to</w:t>
-      </w:r>
-      <w:proofErr w:type="spellEnd"/>
-      <w:r>
-        <w:rPr>
-          <w:i/>
-          <w:sz w:val="28"/>
-          <w:szCs w:val="28"/>
-        </w:rPr>
-        <w:t>-Integer</w:t>
+        <w:t>Primzahlen Programme zusammenfassen</w:t>
       </w:r>
       <w:r>
         <w:rPr>
@@ -2779,7 +4489,107 @@
           <w:sz w:val="28"/>
           <w:szCs w:val="28"/>
         </w:rPr>
-        <w:t xml:space="preserve"> (Übung 3, WS07, Aufgabe 2)</w:t>
+        <w:t xml:space="preserve"> (Übung 6, WS06, Aufgabe 2)</w:t>
+      </w:r>
+    </w:p>
+    <w:p>
+      <w:pPr>
+        <w:pStyle w:val="Listenabsatz"/>
+        <w:ind w:left="708"/>
+        <w:rPr>
+          <w:i/>
+          <w:sz w:val="28"/>
+          <w:szCs w:val="28"/>
+        </w:rPr>
+      </w:pPr>
+      <w:r>
+        <w:rPr>
+          <w:i/>
+          <w:sz w:val="28"/>
+          <w:szCs w:val="28"/>
+        </w:rPr>
+        <w:t># Acht-Damenproblem (Übung 6, WS09, Aufgabe 1)</w:t>
+      </w:r>
+    </w:p>
+    <w:p>
+      <w:pPr>
+        <w:pStyle w:val="Listenabsatz"/>
+        <w:ind w:left="708"/>
+        <w:rPr>
+          <w:i/>
+          <w:sz w:val="28"/>
+          <w:szCs w:val="28"/>
+        </w:rPr>
+      </w:pPr>
+      <w:r>
+        <w:rPr>
+          <w:i/>
+          <w:sz w:val="28"/>
+          <w:szCs w:val="28"/>
+        </w:rPr>
+        <w:t xml:space="preserve"># Acht-Damenproblem (Lösung ermitteln) (Übung 6, WS09, </w:t>
+      </w:r>
+      <w:r>
+        <w:rPr>
+          <w:i/>
+          <w:sz w:val="28"/>
+          <w:szCs w:val="28"/>
+        </w:rPr>
+        <w:t>Zusatzaufgabe</w:t>
+      </w:r>
+      <w:r>
+        <w:rPr>
+          <w:i/>
+          <w:sz w:val="28"/>
+          <w:szCs w:val="28"/>
+        </w:rPr>
+        <w:t xml:space="preserve"> 2)</w:t>
+      </w:r>
+    </w:p>
+    <w:p>
+      <w:pPr>
+        <w:pStyle w:val="Listenabsatz"/>
+        <w:numPr>
+          <w:ilvl w:val="0"/>
+          <w:numId w:val="2"/>
+        </w:numPr>
+        <w:rPr>
+          <w:i/>
+          <w:sz w:val="28"/>
+          <w:szCs w:val="28"/>
+        </w:rPr>
+      </w:pPr>
+      <w:r>
+        <w:rPr>
+          <w:i/>
+          <w:sz w:val="28"/>
+          <w:szCs w:val="28"/>
+        </w:rPr>
+        <w:t>Baut auf „</w:t>
+      </w:r>
+      <w:r>
+        <w:rPr>
+          <w:i/>
+          <w:sz w:val="28"/>
+          <w:szCs w:val="28"/>
+        </w:rPr>
+        <w:t>Acht-Damenproblem</w:t>
+      </w:r>
+      <w:r>
+        <w:rPr>
+          <w:i/>
+          <w:sz w:val="28"/>
+          <w:szCs w:val="28"/>
+        </w:rPr>
+        <w:t>“</w:t>
+      </w:r>
+      <w:r>
+        <w:rPr>
+          <w:i/>
+          <w:sz w:val="28"/>
+          <w:szCs w:val="28"/>
+        </w:rPr>
+        <w:t xml:space="preserve"> (Übung 6, WS09, Aufgabe 1)</w:t>
       </w:r>
       <w:r>
         <w:rPr>
@@ -2792,188 +4602,75 @@
     </w:p>
     <w:p>
       <w:pPr>
-        <w:rPr>
-          <w:b/>
-          <w:sz w:val="28"/>
-          <w:szCs w:val="28"/>
-        </w:rPr>
-      </w:pPr>
-      <w:r>
-        <w:rPr>
-          <w:b/>
-          <w:sz w:val="28"/>
-          <w:szCs w:val="28"/>
-        </w:rPr>
-        <w:t>+</w:t>
-      </w:r>
-      <w:r>
-        <w:rPr>
-          <w:b/>
-          <w:sz w:val="28"/>
-          <w:szCs w:val="28"/>
-        </w:rPr>
-        <w:t xml:space="preserve">  Zeichenketten, Operationen auf Zeichenketten</w:t>
-      </w:r>
-    </w:p>
-    <w:p>
-      <w:pPr>
-        <w:rPr>
-          <w:b/>
-          <w:sz w:val="28"/>
-          <w:szCs w:val="28"/>
-        </w:rPr>
-      </w:pPr>
-      <w:r>
-        <w:rPr>
-          <w:b/>
-          <w:sz w:val="28"/>
-          <w:szCs w:val="28"/>
-        </w:rPr>
-        <w:t>+</w:t>
-      </w:r>
-      <w:r>
-        <w:rPr>
-          <w:b/>
-          <w:sz w:val="28"/>
-          <w:szCs w:val="28"/>
-        </w:rPr>
-        <w:t xml:space="preserve">  Eindimensionale Arrays</w:t>
-      </w:r>
-    </w:p>
-    <w:p>
-      <w:pPr>
-        <w:rPr>
-          <w:b/>
-          <w:sz w:val="28"/>
-          <w:szCs w:val="28"/>
-        </w:rPr>
-      </w:pPr>
-      <w:r>
-        <w:rPr>
-          <w:b/>
-          <w:sz w:val="28"/>
-          <w:szCs w:val="28"/>
-        </w:rPr>
-        <w:t>+</w:t>
-      </w:r>
-      <w:r>
-        <w:rPr>
-          <w:b/>
-          <w:sz w:val="28"/>
-          <w:szCs w:val="28"/>
-        </w:rPr>
-        <w:t xml:space="preserve">  Verschachtelte Schleifen</w:t>
-      </w:r>
-    </w:p>
-    <w:p>
-      <w:pPr>
-        <w:rPr>
-          <w:b/>
-          <w:sz w:val="28"/>
-          <w:szCs w:val="28"/>
-        </w:rPr>
-      </w:pPr>
-      <w:r>
-        <w:rPr>
-          <w:b/>
-          <w:sz w:val="28"/>
-          <w:szCs w:val="28"/>
-        </w:rPr>
-        <w:t>+</w:t>
-      </w:r>
-      <w:r>
-        <w:rPr>
-          <w:b/>
-          <w:sz w:val="28"/>
-          <w:szCs w:val="28"/>
-        </w:rPr>
-        <w:t xml:space="preserve">  Konstanten</w:t>
-      </w:r>
-    </w:p>
-    <w:p>
-      <w:pPr>
-        <w:rPr>
-          <w:b/>
-          <w:sz w:val="28"/>
-          <w:szCs w:val="28"/>
-        </w:rPr>
-      </w:pPr>
-      <w:r>
-        <w:rPr>
-          <w:b/>
-          <w:sz w:val="28"/>
-          <w:szCs w:val="28"/>
-        </w:rPr>
-        <w:t>+</w:t>
-      </w:r>
-      <w:r>
-        <w:rPr>
-          <w:b/>
-          <w:sz w:val="28"/>
-          <w:szCs w:val="28"/>
-        </w:rPr>
-        <w:t xml:space="preserve">  Unterprogramme</w:t>
-      </w:r>
-    </w:p>
-    <w:p>
-      <w:pPr>
-        <w:rPr>
-          <w:b/>
-          <w:sz w:val="28"/>
-          <w:szCs w:val="28"/>
-        </w:rPr>
-      </w:pPr>
-      <w:r>
-        <w:rPr>
-          <w:b/>
-          <w:sz w:val="28"/>
-          <w:szCs w:val="28"/>
-        </w:rPr>
-        <w:lastRenderedPageBreak/>
-        <w:t>+</w:t>
-      </w:r>
-      <w:r>
-        <w:rPr>
-          <w:b/>
-          <w:sz w:val="28"/>
-          <w:szCs w:val="28"/>
-        </w:rPr>
-        <w:t xml:space="preserve">  </w:t>
-      </w:r>
-      <w:proofErr w:type="spellStart"/>
-      <w:r>
-        <w:rPr>
-          <w:b/>
-          <w:sz w:val="28"/>
-          <w:szCs w:val="28"/>
-        </w:rPr>
-        <w:t>JUnit</w:t>
-      </w:r>
-      <w:proofErr w:type="spellEnd"/>
-    </w:p>
-    <w:p>
-      <w:pPr>
-        <w:rPr>
-          <w:b/>
-          <w:sz w:val="28"/>
-          <w:szCs w:val="28"/>
-        </w:rPr>
-      </w:pPr>
-      <w:r>
-        <w:rPr>
-          <w:b/>
-          <w:sz w:val="28"/>
-          <w:szCs w:val="28"/>
-        </w:rPr>
-        <w:t>+</w:t>
-      </w:r>
-      <w:r>
-        <w:rPr>
-          <w:b/>
-          <w:sz w:val="28"/>
-          <w:szCs w:val="28"/>
-        </w:rPr>
-        <w:t xml:space="preserve">  Mehrdimensionale Arrays</w:t>
+        <w:pStyle w:val="Listenabsatz"/>
+        <w:ind w:left="708"/>
+        <w:rPr>
+          <w:i/>
+          <w:sz w:val="28"/>
+          <w:szCs w:val="28"/>
+        </w:rPr>
+      </w:pPr>
+      <w:r>
+        <w:rPr>
+          <w:i/>
+          <w:sz w:val="28"/>
+          <w:szCs w:val="28"/>
+        </w:rPr>
+        <w:t># Acht-Damenproblem (Anzahl Lösungen ermitteln) (Übung 6, WS09, Zusatzaufgabe 3)</w:t>
+      </w:r>
+    </w:p>
+    <w:p>
+      <w:pPr>
+        <w:pStyle w:val="Listenabsatz"/>
+        <w:numPr>
+          <w:ilvl w:val="0"/>
+          <w:numId w:val="2"/>
+        </w:numPr>
+        <w:rPr>
+          <w:i/>
+          <w:sz w:val="28"/>
+          <w:szCs w:val="28"/>
+        </w:rPr>
+      </w:pPr>
+      <w:r>
+        <w:rPr>
+          <w:i/>
+          <w:sz w:val="28"/>
+          <w:szCs w:val="28"/>
+        </w:rPr>
+        <w:t>Baut auf „</w:t>
+      </w:r>
+      <w:r>
+        <w:rPr>
+          <w:i/>
+          <w:sz w:val="28"/>
+          <w:szCs w:val="28"/>
+        </w:rPr>
+        <w:t>Acht-Damenproblem (Lösung ermitteln)</w:t>
+      </w:r>
+      <w:r>
+        <w:rPr>
+          <w:i/>
+          <w:sz w:val="28"/>
+          <w:szCs w:val="28"/>
+        </w:rPr>
+        <w:t>“</w:t>
+      </w:r>
+      <w:r>
+        <w:rPr>
+          <w:i/>
+          <w:sz w:val="28"/>
+          <w:szCs w:val="28"/>
+        </w:rPr>
+        <w:t xml:space="preserve"> (Übung 6, WS09, Zusatzaufgabe 2)</w:t>
+      </w:r>
+      <w:r>
+        <w:rPr>
+          <w:i/>
+          <w:sz w:val="28"/>
+          <w:szCs w:val="28"/>
+        </w:rPr>
+        <w:t xml:space="preserve"> auf</w:t>
       </w:r>
     </w:p>
     <w:p>

</xml_diff>

<commit_message>
richtige datei hochgeladen. ist auch in onedrive.live
</commit_message>
<xml_diff>
--- a/GDI_Klassifizierung_Knauber.docx
+++ b/GDI_Klassifizierung_Knauber.docx
@@ -291,6 +291,13 @@
           <w:szCs w:val="28"/>
         </w:rPr>
         <w:tab/>
+      </w:r>
+      <w:r>
+        <w:rPr>
+          <w:i/>
+          <w:sz w:val="28"/>
+          <w:szCs w:val="28"/>
+        </w:rPr>
         <w:t># Programm</w:t>
       </w:r>
       <w:r>
@@ -1142,6 +1149,13 @@
           <w:szCs w:val="28"/>
         </w:rPr>
         <w:tab/>
+      </w:r>
+      <w:r>
+        <w:rPr>
+          <w:i/>
+          <w:sz w:val="28"/>
+          <w:szCs w:val="28"/>
+        </w:rPr>
         <w:t># Zeichen einlesen (Übung 3, WS02, Aufgabe 1)</w:t>
       </w:r>
     </w:p>
@@ -1250,6 +1264,13 @@
           <w:szCs w:val="28"/>
         </w:rPr>
         <w:tab/>
+      </w:r>
+      <w:r>
+        <w:rPr>
+          <w:i/>
+          <w:sz w:val="28"/>
+          <w:szCs w:val="28"/>
+        </w:rPr>
         <w:t># Programm umschreiben (Übung 3, WS02, Aufgabe 2)</w:t>
       </w:r>
     </w:p>
@@ -1314,6 +1335,13 @@
           <w:szCs w:val="28"/>
         </w:rPr>
         <w:tab/>
+      </w:r>
+      <w:r>
+        <w:rPr>
+          <w:i/>
+          <w:sz w:val="28"/>
+          <w:szCs w:val="28"/>
+        </w:rPr>
         <w:t xml:space="preserve"># </w:t>
       </w:r>
       <w:proofErr w:type="spellStart"/>
@@ -1547,6 +1575,13 @@
           <w:szCs w:val="28"/>
         </w:rPr>
         <w:tab/>
+      </w:r>
+      <w:r>
+        <w:rPr>
+          <w:i/>
+          <w:sz w:val="28"/>
+          <w:szCs w:val="28"/>
+        </w:rPr>
         <w:t xml:space="preserve"># Zahlen zerlegen (Übung </w:t>
       </w:r>
       <w:r>
@@ -1703,6 +1738,13 @@
           <w:szCs w:val="28"/>
         </w:rPr>
         <w:tab/>
+      </w:r>
+      <w:r>
+        <w:rPr>
+          <w:i/>
+          <w:sz w:val="28"/>
+          <w:szCs w:val="28"/>
+        </w:rPr>
         <w:t># Divisor (Übung 3, WS12, Aufgabe 3)</w:t>
       </w:r>
     </w:p>
@@ -1721,16 +1763,94 @@
       </w:pPr>
       <w:r>
         <w:rPr>
-          <w:i/>
-          <w:sz w:val="28"/>
-          <w:szCs w:val="28"/>
-        </w:rPr>
-        <w:lastRenderedPageBreak/>
+          <w:i w:val="1"/>
+          <w:iCs w:val="1"/>
+          <w:sz w:val="28"/>
+          <w:szCs w:val="28"/>
+        </w:rPr>
         <w:t>Übung 3, WS10-WS11, Aufgabe 1</w:t>
       </w:r>
     </w:p>
     <w:p>
       <w:pPr>
+        <w:pStyle w:val="Standard"/>
+        <w:ind w:firstLine="708"/>
+      </w:pPr>
+      <w:r>
+        <w:rPr>
+          <w:i w:val="1"/>
+          <w:iCs w:val="1"/>
+          <w:sz w:val="28"/>
+          <w:szCs w:val="28"/>
+        </w:rPr>
+        <w:t># Auktions-Programm (Tutor</w:t>
+      </w:r>
+      <w:r>
+        <w:rPr>
+          <w:i w:val="1"/>
+          <w:iCs w:val="1"/>
+          <w:sz w:val="28"/>
+          <w:szCs w:val="28"/>
+        </w:rPr>
+        <w:t>übung von Manuel Gedack</w:t>
+      </w:r>
+      <w:r>
+        <w:rPr>
+          <w:i w:val="1"/>
+          <w:iCs w:val="1"/>
+          <w:sz w:val="28"/>
+          <w:szCs w:val="28"/>
+        </w:rPr>
+        <w:t>, Aufgabe 1)</w:t>
+      </w:r>
+    </w:p>
+    <w:p>
+      <w:pPr>
+        <w:pStyle w:val="Standard"/>
+        <w:ind w:firstLine="708"/>
+      </w:pPr>
+      <w:r>
+        <w:rPr>
+          <w:i w:val="1"/>
+          <w:iCs w:val="1"/>
+          <w:sz w:val="28"/>
+          <w:szCs w:val="28"/>
+        </w:rPr>
+        <w:t># Pi berechnen (Tutorübung von Manuel Gedack, Aufgabe 2)</w:t>
+      </w:r>
+    </w:p>
+    <w:p>
+      <w:pPr>
+        <w:pStyle w:val="Standard"/>
+        <w:ind w:firstLine="708"/>
+      </w:pPr>
+      <w:r>
+        <w:rPr>
+          <w:i w:val="1"/>
+          <w:iCs w:val="1"/>
+          <w:sz w:val="28"/>
+          <w:szCs w:val="28"/>
+        </w:rPr>
+        <w:t># BMI berechnen (Tutorübung von Schmitt, Aufgabe 2)</w:t>
+      </w:r>
+    </w:p>
+    <w:p>
+      <w:pPr>
+        <w:pStyle w:val="Standard"/>
+        <w:ind w:firstLine="708"/>
+      </w:pPr>
+      <w:r>
+        <w:rPr>
+          <w:i w:val="1"/>
+          <w:iCs w:val="1"/>
+          <w:sz w:val="28"/>
+          <w:szCs w:val="28"/>
+        </w:rPr>
+        <w:t># Kalorienverbrauch berechnen (Tutorübung von Schmitt, Aufgabe 3)</w:t>
+      </w:r>
+    </w:p>
+    <w:p>
+      <w:pPr>
         <w:rPr>
           <w:b/>
           <w:sz w:val="28"/>
@@ -2206,7 +2326,7 @@
         </w:rPr>
         <w:t>, Aufgaben 4-5)</w:t>
       </w:r>
-      <w:bookmarkStart w:id="0" w:name="_GoBack"/>
+      <w:bookmarkStart w:name="_GoBack" w:id="0"/>
       <w:bookmarkEnd w:id="0"/>
     </w:p>
     <w:p>
@@ -2729,7 +2849,8 @@
       </w:r>
       <w:r>
         <w:rPr>
-          <w:i/>
+          <w:i w:val="1"/>
+          <w:iCs w:val="1"/>
           <w:sz w:val="28"/>
           <w:szCs w:val="28"/>
         </w:rPr>
@@ -2738,7 +2859,8 @@
       <w:proofErr w:type="spellStart"/>
       <w:r>
         <w:rPr>
-          <w:i/>
+          <w:i w:val="1"/>
+          <w:iCs w:val="1"/>
           <w:sz w:val="28"/>
           <w:szCs w:val="28"/>
         </w:rPr>
@@ -2747,11 +2869,36 @@
       <w:proofErr w:type="spellEnd"/>
       <w:r>
         <w:rPr>
-          <w:i/>
+          <w:i w:val="1"/>
+          <w:iCs w:val="1"/>
           <w:sz w:val="28"/>
           <w:szCs w:val="28"/>
         </w:rPr>
         <w:t xml:space="preserve"> World Programm (Übung 8, WS11, Aufgabe 3)</w:t>
+      </w:r>
+    </w:p>
+    <w:p>
+      <w:pPr>
+        <w:pStyle w:val="Listenabsatz"/>
+        <w:ind w:left="0" w:firstLine="708"/>
+      </w:pPr>
+      <w:r>
+        <w:rPr>
+          <w:i w:val="1"/>
+          <w:iCs w:val="1"/>
+          <w:sz w:val="28"/>
+          <w:szCs w:val="28"/>
+        </w:rPr>
+        <w:t># Lines of Code (Tutorübung von Manuel Gedack, Aufgabe 3</w:t>
+      </w:r>
+      <w:r>
+        <w:rPr>
+          <w:i w:val="1"/>
+          <w:iCs w:val="1"/>
+          <w:sz w:val="28"/>
+          <w:szCs w:val="28"/>
+        </w:rPr>
+        <w:t>)</w:t>
       </w:r>
     </w:p>
     <w:p>
@@ -4585,11 +4732,27 @@
       </w:pPr>
       <w:r>
         <w:rPr>
-          <w:i/>
+          <w:i w:val="1"/>
+          <w:iCs w:val="1"/>
           <w:sz w:val="28"/>
           <w:szCs w:val="28"/>
         </w:rPr>
         <w:t># q-Funktion (Übung 9, WS09, Aufgabe 3)</w:t>
+      </w:r>
+    </w:p>
+    <w:p>
+      <w:pPr>
+        <w:pStyle w:val="Listenabsatz"/>
+        <w:ind w:left="708"/>
+      </w:pPr>
+      <w:r>
+        <w:rPr>
+          <w:i w:val="1"/>
+          <w:iCs w:val="1"/>
+          <w:sz w:val="28"/>
+          <w:szCs w:val="28"/>
+        </w:rPr>
+        <w:t># GTIN Prüfziffer-Berechnung (Tutorübung von Schmitt, Aufgabe 1)</w:t>
       </w:r>
     </w:p>
     <w:p>
@@ -4885,6 +5048,13 @@
           <w:szCs w:val="28"/>
         </w:rPr>
         <w:tab/>
+      </w:r>
+      <w:r>
+        <w:rPr>
+          <w:i/>
+          <w:sz w:val="28"/>
+          <w:szCs w:val="28"/>
+        </w:rPr>
         <w:t># Adressregister erweitern (Übung 8, WS11, Aufgabe 2)</w:t>
       </w:r>
     </w:p>
@@ -5092,6 +5262,13 @@
           <w:szCs w:val="28"/>
         </w:rPr>
         <w:tab/>
+      </w:r>
+      <w:r>
+        <w:rPr>
+          <w:i/>
+          <w:sz w:val="28"/>
+          <w:szCs w:val="28"/>
+        </w:rPr>
         <w:t># Date und Duration implementieren (Übung 9, WS02, Aufgabe 2)</w:t>
       </w:r>
     </w:p>
@@ -5364,6 +5541,13 @@
           <w:szCs w:val="28"/>
         </w:rPr>
         <w:tab/>
+      </w:r>
+      <w:r>
+        <w:rPr>
+          <w:i/>
+          <w:sz w:val="28"/>
+          <w:szCs w:val="28"/>
+        </w:rPr>
         <w:t># String-</w:t>
       </w:r>
       <w:proofErr w:type="spellStart"/>
@@ -5599,6 +5783,13 @@
           <w:szCs w:val="28"/>
         </w:rPr>
         <w:tab/>
+      </w:r>
+      <w:r>
+        <w:rPr>
+          <w:i/>
+          <w:sz w:val="28"/>
+          <w:szCs w:val="28"/>
+        </w:rPr>
         <w:t># Bibliotheks-Interface erstellen (Übung 6, WS07, Aufgabe 2)</w:t>
       </w:r>
     </w:p>
@@ -6436,6 +6627,13 @@
           <w:szCs w:val="28"/>
         </w:rPr>
         <w:tab/>
+      </w:r>
+      <w:r>
+        <w:rPr>
+          <w:i/>
+          <w:sz w:val="28"/>
+          <w:szCs w:val="28"/>
+        </w:rPr>
         <w:t># Date Interface implementieren (Übung 8, WS09</w:t>
       </w:r>
       <w:r>
@@ -6931,7 +7129,8 @@
       </w:pPr>
       <w:r>
         <w:rPr>
-          <w:i/>
+          <w:i w:val="1"/>
+          <w:iCs w:val="1"/>
           <w:sz w:val="28"/>
           <w:szCs w:val="28"/>
         </w:rPr>
@@ -6940,7 +7139,8 @@
       <w:proofErr w:type="spellStart"/>
       <w:r>
         <w:rPr>
-          <w:i/>
+          <w:i w:val="1"/>
+          <w:iCs w:val="1"/>
           <w:sz w:val="28"/>
           <w:szCs w:val="28"/>
         </w:rPr>
@@ -6949,11 +7149,27 @@
       <w:proofErr w:type="spellEnd"/>
       <w:r>
         <w:rPr>
-          <w:i/>
+          <w:i w:val="1"/>
+          <w:iCs w:val="1"/>
           <w:sz w:val="28"/>
           <w:szCs w:val="28"/>
         </w:rPr>
         <w:t xml:space="preserve"> Management Implementierung erweitern“ (Übung 9, WS07, Aufgabe 2) auf</w:t>
+      </w:r>
+    </w:p>
+    <w:p>
+      <w:pPr>
+        <w:pStyle w:val="Standard"/>
+        <w:ind w:firstLine="708"/>
+      </w:pPr>
+      <w:r>
+        <w:rPr>
+          <w:i w:val="1"/>
+          <w:iCs w:val="1"/>
+          <w:sz w:val="28"/>
+          <w:szCs w:val="28"/>
+        </w:rPr>
+        <w:t># GDD (Game Design Document) (Tutorübung von Ünlütepe)</w:t>
       </w:r>
     </w:p>
     <w:p>
@@ -8556,7 +8772,8 @@
       </w:pPr>
       <w:r>
         <w:rPr>
-          <w:i/>
+          <w:i w:val="1"/>
+          <w:iCs w:val="1"/>
           <w:sz w:val="28"/>
           <w:szCs w:val="28"/>
         </w:rPr>
@@ -8566,6 +8783,38 @@
     <w:p>
       <w:pPr>
         <w:pStyle w:val="Listenabsatz"/>
+        <w:numPr>
+          <w:ilvl w:val="0"/>
+          <w:numId w:val="2"/>
+        </w:numPr>
+        <w:rPr>
+          <w:rFonts w:ascii="Calibri" w:hAnsi="Calibri" w:eastAsia="Calibri" w:cs="Calibri" w:asciiTheme="minorAscii" w:hAnsiTheme="minorAscii" w:eastAsiaTheme="minorAscii" w:cstheme="minorAscii"/>
+          <w:sz w:val="28"/>
+          <w:szCs w:val="28"/>
+        </w:rPr>
+      </w:pPr>
+      <w:r>
+        <w:rPr>
+          <w:i w:val="1"/>
+          <w:iCs w:val="1"/>
+          <w:sz w:val="28"/>
+          <w:szCs w:val="28"/>
+        </w:rPr>
+        <w:t>Tu</w:t>
+      </w:r>
+      <w:r>
+        <w:rPr>
+          <w:i w:val="1"/>
+          <w:iCs w:val="1"/>
+          <w:sz w:val="28"/>
+          <w:szCs w:val="28"/>
+        </w:rPr>
+        <w:t>torübung von Manuel Gedack, Aufgabe 4</w:t>
+      </w:r>
+    </w:p>
+    <w:p>
+      <w:pPr>
+        <w:pStyle w:val="Listenabsatz"/>
         <w:ind w:left="708"/>
         <w:rPr>
           <w:i/>
@@ -8980,6 +9229,13 @@
           <w:szCs w:val="28"/>
         </w:rPr>
         <w:tab/>
+      </w:r>
+      <w:r>
+        <w:rPr>
+          <w:i/>
+          <w:sz w:val="28"/>
+          <w:szCs w:val="28"/>
+        </w:rPr>
         <w:t># Sudoku Programm (</w:t>
       </w:r>
       <w:proofErr w:type="spellStart"/>
@@ -9034,6 +9290,13 @@
           <w:szCs w:val="28"/>
         </w:rPr>
         <w:tab/>
+      </w:r>
+      <w:r>
+        <w:rPr>
+          <w:i/>
+          <w:sz w:val="28"/>
+          <w:szCs w:val="28"/>
+        </w:rPr>
         <w:t># (Big)</w:t>
       </w:r>
       <w:proofErr w:type="spellStart"/>
@@ -9088,6 +9351,13 @@
           <w:szCs w:val="28"/>
         </w:rPr>
         <w:tab/>
+      </w:r>
+      <w:r>
+        <w:rPr>
+          <w:i/>
+          <w:sz w:val="28"/>
+          <w:szCs w:val="28"/>
+        </w:rPr>
         <w:t xml:space="preserve"># </w:t>
       </w:r>
       <w:proofErr w:type="spellStart"/>
@@ -9158,12 +9428,21 @@
           <w:szCs w:val="28"/>
         </w:rPr>
         <w:tab/>
+      </w:r>
+      <w:r>
+        <w:rPr>
+          <w:i w:val="1"/>
+          <w:iCs w:val="1"/>
+          <w:sz w:val="28"/>
+          <w:szCs w:val="28"/>
+        </w:rPr>
         <w:t xml:space="preserve"># </w:t>
       </w:r>
       <w:proofErr w:type="spellStart"/>
       <w:r>
         <w:rPr>
-          <w:i/>
+          <w:i w:val="1"/>
+          <w:iCs w:val="1"/>
           <w:sz w:val="28"/>
           <w:szCs w:val="28"/>
         </w:rPr>
@@ -9172,7 +9451,8 @@
       <w:proofErr w:type="spellEnd"/>
       <w:r>
         <w:rPr>
-          <w:i/>
+          <w:i w:val="1"/>
+          <w:iCs w:val="1"/>
           <w:sz w:val="28"/>
           <w:szCs w:val="28"/>
         </w:rPr>
@@ -9181,7 +9461,8 @@
       <w:proofErr w:type="spellStart"/>
       <w:r>
         <w:rPr>
-          <w:i/>
+          <w:i w:val="1"/>
+          <w:iCs w:val="1"/>
           <w:sz w:val="28"/>
           <w:szCs w:val="28"/>
         </w:rPr>
@@ -9190,7 +9471,8 @@
       <w:proofErr w:type="spellEnd"/>
       <w:r>
         <w:rPr>
-          <w:i/>
+          <w:i w:val="1"/>
+          <w:iCs w:val="1"/>
           <w:sz w:val="28"/>
           <w:szCs w:val="28"/>
         </w:rPr>
@@ -9198,7 +9480,8 @@
       </w:r>
       <w:r>
         <w:rPr>
-          <w:i/>
+          <w:i w:val="1"/>
+          <w:iCs w:val="1"/>
           <w:sz w:val="28"/>
           <w:szCs w:val="28"/>
         </w:rPr>
@@ -9206,11 +9489,27 @@
       </w:r>
       <w:r>
         <w:rPr>
-          <w:i/>
+          <w:i w:val="1"/>
+          <w:iCs w:val="1"/>
           <w:sz w:val="28"/>
           <w:szCs w:val="28"/>
         </w:rPr>
         <w:t>, Aufgabe 1-2)</w:t>
+      </w:r>
+    </w:p>
+    <w:p>
+      <w:pPr>
+        <w:pStyle w:val="Standard"/>
+        <w:ind w:firstLine="708"/>
+      </w:pPr>
+      <w:r>
+        <w:rPr>
+          <w:i w:val="1"/>
+          <w:iCs w:val="1"/>
+          <w:sz w:val="28"/>
+          <w:szCs w:val="28"/>
+        </w:rPr>
+        <w:t># Filmverwaltung (Tutorübung von Thomas Klumpp)</w:t>
       </w:r>
     </w:p>
     <w:p>
@@ -9464,7 +9763,7 @@
     </w:p>
     <w:sectPr>
       <w:footerReference w:type="default" r:id="rId8"/>
-      <w:pgSz w:w="11906" w:h="16838"/>
+      <w:pgSz w:w="11906" w:h="16838" w:orient="portrait"/>
       <w:pgMar w:top="1417" w:right="1417" w:bottom="1134" w:left="1417" w:header="708" w:footer="708" w:gutter="0"/>
       <w:cols w:space="708"/>
       <w:docGrid w:linePitch="360"/>
@@ -9564,7 +9863,7 @@
         <w:ind w:left="1770" w:hanging="360"/>
       </w:pPr>
       <w:rPr>
-        <w:rFonts w:ascii="Calibri" w:eastAsiaTheme="minorHAnsi" w:hAnsi="Calibri" w:cstheme="minorBidi" w:hint="default"/>
+        <w:rFonts w:hint="default" w:ascii="Calibri" w:hAnsi="Calibri" w:eastAsiaTheme="minorHAnsi" w:cstheme="minorBidi"/>
       </w:rPr>
     </w:lvl>
     <w:lvl w:ilvl="1" w:tplc="04070003" w:tentative="1">
@@ -9576,7 +9875,7 @@
         <w:ind w:left="2490" w:hanging="360"/>
       </w:pPr>
       <w:rPr>
-        <w:rFonts w:ascii="Courier New" w:hAnsi="Courier New" w:cs="Courier New" w:hint="default"/>
+        <w:rFonts w:hint="default" w:ascii="Courier New" w:hAnsi="Courier New" w:cs="Courier New"/>
       </w:rPr>
     </w:lvl>
     <w:lvl w:ilvl="2" w:tplc="04070005" w:tentative="1">
@@ -9588,7 +9887,7 @@
         <w:ind w:left="3210" w:hanging="360"/>
       </w:pPr>
       <w:rPr>
-        <w:rFonts w:ascii="Wingdings" w:hAnsi="Wingdings" w:hint="default"/>
+        <w:rFonts w:hint="default" w:ascii="Wingdings" w:hAnsi="Wingdings"/>
       </w:rPr>
     </w:lvl>
     <w:lvl w:ilvl="3" w:tplc="04070001" w:tentative="1">
@@ -9600,7 +9899,7 @@
         <w:ind w:left="3930" w:hanging="360"/>
       </w:pPr>
       <w:rPr>
-        <w:rFonts w:ascii="Symbol" w:hAnsi="Symbol" w:hint="default"/>
+        <w:rFonts w:hint="default" w:ascii="Symbol" w:hAnsi="Symbol"/>
       </w:rPr>
     </w:lvl>
     <w:lvl w:ilvl="4" w:tplc="04070003" w:tentative="1">
@@ -9612,7 +9911,7 @@
         <w:ind w:left="4650" w:hanging="360"/>
       </w:pPr>
       <w:rPr>
-        <w:rFonts w:ascii="Courier New" w:hAnsi="Courier New" w:cs="Courier New" w:hint="default"/>
+        <w:rFonts w:hint="default" w:ascii="Courier New" w:hAnsi="Courier New" w:cs="Courier New"/>
       </w:rPr>
     </w:lvl>
     <w:lvl w:ilvl="5" w:tplc="04070005" w:tentative="1">
@@ -9624,7 +9923,7 @@
         <w:ind w:left="5370" w:hanging="360"/>
       </w:pPr>
       <w:rPr>
-        <w:rFonts w:ascii="Wingdings" w:hAnsi="Wingdings" w:hint="default"/>
+        <w:rFonts w:hint="default" w:ascii="Wingdings" w:hAnsi="Wingdings"/>
       </w:rPr>
     </w:lvl>
     <w:lvl w:ilvl="6" w:tplc="04070001" w:tentative="1">
@@ -9636,7 +9935,7 @@
         <w:ind w:left="6090" w:hanging="360"/>
       </w:pPr>
       <w:rPr>
-        <w:rFonts w:ascii="Symbol" w:hAnsi="Symbol" w:hint="default"/>
+        <w:rFonts w:hint="default" w:ascii="Symbol" w:hAnsi="Symbol"/>
       </w:rPr>
     </w:lvl>
     <w:lvl w:ilvl="7" w:tplc="04070003" w:tentative="1">
@@ -9648,7 +9947,7 @@
         <w:ind w:left="6810" w:hanging="360"/>
       </w:pPr>
       <w:rPr>
-        <w:rFonts w:ascii="Courier New" w:hAnsi="Courier New" w:cs="Courier New" w:hint="default"/>
+        <w:rFonts w:hint="default" w:ascii="Courier New" w:hAnsi="Courier New" w:cs="Courier New"/>
       </w:rPr>
     </w:lvl>
     <w:lvl w:ilvl="8" w:tplc="04070005" w:tentative="1">
@@ -9660,7 +9959,7 @@
         <w:ind w:left="7530" w:hanging="360"/>
       </w:pPr>
       <w:rPr>
-        <w:rFonts w:ascii="Wingdings" w:hAnsi="Wingdings" w:hint="default"/>
+        <w:rFonts w:hint="default" w:ascii="Wingdings" w:hAnsi="Wingdings"/>
       </w:rPr>
     </w:lvl>
   </w:abstractNum>
@@ -9676,7 +9975,7 @@
         <w:ind w:left="720" w:hanging="360"/>
       </w:pPr>
       <w:rPr>
-        <w:rFonts w:ascii="Symbol" w:eastAsiaTheme="minorHAnsi" w:hAnsi="Symbol" w:cstheme="minorBidi" w:hint="default"/>
+        <w:rFonts w:hint="default" w:ascii="Symbol" w:hAnsi="Symbol" w:eastAsiaTheme="minorHAnsi" w:cstheme="minorBidi"/>
       </w:rPr>
     </w:lvl>
     <w:lvl w:ilvl="1" w:tplc="04070003" w:tentative="1">
@@ -9688,7 +9987,7 @@
         <w:ind w:left="1440" w:hanging="360"/>
       </w:pPr>
       <w:rPr>
-        <w:rFonts w:ascii="Courier New" w:hAnsi="Courier New" w:cs="Courier New" w:hint="default"/>
+        <w:rFonts w:hint="default" w:ascii="Courier New" w:hAnsi="Courier New" w:cs="Courier New"/>
       </w:rPr>
     </w:lvl>
     <w:lvl w:ilvl="2" w:tplc="04070005" w:tentative="1">
@@ -9700,7 +9999,7 @@
         <w:ind w:left="2160" w:hanging="360"/>
       </w:pPr>
       <w:rPr>
-        <w:rFonts w:ascii="Wingdings" w:hAnsi="Wingdings" w:hint="default"/>
+        <w:rFonts w:hint="default" w:ascii="Wingdings" w:hAnsi="Wingdings"/>
       </w:rPr>
     </w:lvl>
     <w:lvl w:ilvl="3" w:tplc="04070001" w:tentative="1">
@@ -9712,7 +10011,7 @@
         <w:ind w:left="2880" w:hanging="360"/>
       </w:pPr>
       <w:rPr>
-        <w:rFonts w:ascii="Symbol" w:hAnsi="Symbol" w:hint="default"/>
+        <w:rFonts w:hint="default" w:ascii="Symbol" w:hAnsi="Symbol"/>
       </w:rPr>
     </w:lvl>
     <w:lvl w:ilvl="4" w:tplc="04070003" w:tentative="1">
@@ -9724,7 +10023,7 @@
         <w:ind w:left="3600" w:hanging="360"/>
       </w:pPr>
       <w:rPr>
-        <w:rFonts w:ascii="Courier New" w:hAnsi="Courier New" w:cs="Courier New" w:hint="default"/>
+        <w:rFonts w:hint="default" w:ascii="Courier New" w:hAnsi="Courier New" w:cs="Courier New"/>
       </w:rPr>
     </w:lvl>
     <w:lvl w:ilvl="5" w:tplc="04070005" w:tentative="1">
@@ -9736,7 +10035,7 @@
         <w:ind w:left="4320" w:hanging="360"/>
       </w:pPr>
       <w:rPr>
-        <w:rFonts w:ascii="Wingdings" w:hAnsi="Wingdings" w:hint="default"/>
+        <w:rFonts w:hint="default" w:ascii="Wingdings" w:hAnsi="Wingdings"/>
       </w:rPr>
     </w:lvl>
     <w:lvl w:ilvl="6" w:tplc="04070001" w:tentative="1">
@@ -9748,7 +10047,7 @@
         <w:ind w:left="5040" w:hanging="360"/>
       </w:pPr>
       <w:rPr>
-        <w:rFonts w:ascii="Symbol" w:hAnsi="Symbol" w:hint="default"/>
+        <w:rFonts w:hint="default" w:ascii="Symbol" w:hAnsi="Symbol"/>
       </w:rPr>
     </w:lvl>
     <w:lvl w:ilvl="7" w:tplc="04070003" w:tentative="1">
@@ -9760,7 +10059,7 @@
         <w:ind w:left="5760" w:hanging="360"/>
       </w:pPr>
       <w:rPr>
-        <w:rFonts w:ascii="Courier New" w:hAnsi="Courier New" w:cs="Courier New" w:hint="default"/>
+        <w:rFonts w:hint="default" w:ascii="Courier New" w:hAnsi="Courier New" w:cs="Courier New"/>
       </w:rPr>
     </w:lvl>
     <w:lvl w:ilvl="8" w:tplc="04070005" w:tentative="1">
@@ -9772,7 +10071,7 @@
         <w:ind w:left="6480" w:hanging="360"/>
       </w:pPr>
       <w:rPr>
-        <w:rFonts w:ascii="Wingdings" w:hAnsi="Wingdings" w:hint="default"/>
+        <w:rFonts w:hint="default" w:ascii="Wingdings" w:hAnsi="Wingdings"/>
       </w:rPr>
     </w:lvl>
   </w:abstractNum>
@@ -9788,7 +10087,7 @@
         <w:ind w:left="1080" w:hanging="360"/>
       </w:pPr>
       <w:rPr>
-        <w:rFonts w:ascii="Symbol" w:eastAsiaTheme="minorHAnsi" w:hAnsi="Symbol" w:cstheme="minorBidi" w:hint="default"/>
+        <w:rFonts w:hint="default" w:ascii="Symbol" w:hAnsi="Symbol" w:eastAsiaTheme="minorHAnsi" w:cstheme="minorBidi"/>
       </w:rPr>
     </w:lvl>
     <w:lvl w:ilvl="1" w:tplc="04070003" w:tentative="1">
@@ -9800,7 +10099,7 @@
         <w:ind w:left="1800" w:hanging="360"/>
       </w:pPr>
       <w:rPr>
-        <w:rFonts w:ascii="Courier New" w:hAnsi="Courier New" w:cs="Courier New" w:hint="default"/>
+        <w:rFonts w:hint="default" w:ascii="Courier New" w:hAnsi="Courier New" w:cs="Courier New"/>
       </w:rPr>
     </w:lvl>
     <w:lvl w:ilvl="2" w:tplc="04070005" w:tentative="1">
@@ -9812,7 +10111,7 @@
         <w:ind w:left="2520" w:hanging="360"/>
       </w:pPr>
       <w:rPr>
-        <w:rFonts w:ascii="Wingdings" w:hAnsi="Wingdings" w:hint="default"/>
+        <w:rFonts w:hint="default" w:ascii="Wingdings" w:hAnsi="Wingdings"/>
       </w:rPr>
     </w:lvl>
     <w:lvl w:ilvl="3" w:tplc="04070001" w:tentative="1">
@@ -9824,7 +10123,7 @@
         <w:ind w:left="3240" w:hanging="360"/>
       </w:pPr>
       <w:rPr>
-        <w:rFonts w:ascii="Symbol" w:hAnsi="Symbol" w:hint="default"/>
+        <w:rFonts w:hint="default" w:ascii="Symbol" w:hAnsi="Symbol"/>
       </w:rPr>
     </w:lvl>
     <w:lvl w:ilvl="4" w:tplc="04070003" w:tentative="1">
@@ -9836,7 +10135,7 @@
         <w:ind w:left="3960" w:hanging="360"/>
       </w:pPr>
       <w:rPr>
-        <w:rFonts w:ascii="Courier New" w:hAnsi="Courier New" w:cs="Courier New" w:hint="default"/>
+        <w:rFonts w:hint="default" w:ascii="Courier New" w:hAnsi="Courier New" w:cs="Courier New"/>
       </w:rPr>
     </w:lvl>
     <w:lvl w:ilvl="5" w:tplc="04070005" w:tentative="1">
@@ -9848,7 +10147,7 @@
         <w:ind w:left="4680" w:hanging="360"/>
       </w:pPr>
       <w:rPr>
-        <w:rFonts w:ascii="Wingdings" w:hAnsi="Wingdings" w:hint="default"/>
+        <w:rFonts w:hint="default" w:ascii="Wingdings" w:hAnsi="Wingdings"/>
       </w:rPr>
     </w:lvl>
     <w:lvl w:ilvl="6" w:tplc="04070001" w:tentative="1">
@@ -9860,7 +10159,7 @@
         <w:ind w:left="5400" w:hanging="360"/>
       </w:pPr>
       <w:rPr>
-        <w:rFonts w:ascii="Symbol" w:hAnsi="Symbol" w:hint="default"/>
+        <w:rFonts w:hint="default" w:ascii="Symbol" w:hAnsi="Symbol"/>
       </w:rPr>
     </w:lvl>
     <w:lvl w:ilvl="7" w:tplc="04070003" w:tentative="1">
@@ -9872,7 +10171,7 @@
         <w:ind w:left="6120" w:hanging="360"/>
       </w:pPr>
       <w:rPr>
-        <w:rFonts w:ascii="Courier New" w:hAnsi="Courier New" w:cs="Courier New" w:hint="default"/>
+        <w:rFonts w:hint="default" w:ascii="Courier New" w:hAnsi="Courier New" w:cs="Courier New"/>
       </w:rPr>
     </w:lvl>
     <w:lvl w:ilvl="8" w:tplc="04070005" w:tentative="1">
@@ -9884,7 +10183,7 @@
         <w:ind w:left="6840" w:hanging="360"/>
       </w:pPr>
       <w:rPr>
-        <w:rFonts w:ascii="Wingdings" w:hAnsi="Wingdings" w:hint="default"/>
+        <w:rFonts w:hint="default" w:ascii="Wingdings" w:hAnsi="Wingdings"/>
       </w:rPr>
     </w:lvl>
   </w:abstractNum>
@@ -9900,7 +10199,7 @@
         <w:ind w:left="1770" w:hanging="360"/>
       </w:pPr>
       <w:rPr>
-        <w:rFonts w:ascii="Symbol" w:eastAsiaTheme="minorHAnsi" w:hAnsi="Symbol" w:cstheme="minorBidi" w:hint="default"/>
+        <w:rFonts w:hint="default" w:ascii="Symbol" w:hAnsi="Symbol" w:eastAsiaTheme="minorHAnsi" w:cstheme="minorBidi"/>
       </w:rPr>
     </w:lvl>
     <w:lvl w:ilvl="1" w:tplc="04070003" w:tentative="1">
@@ -9912,7 +10211,7 @@
         <w:ind w:left="2490" w:hanging="360"/>
       </w:pPr>
       <w:rPr>
-        <w:rFonts w:ascii="Courier New" w:hAnsi="Courier New" w:cs="Courier New" w:hint="default"/>
+        <w:rFonts w:hint="default" w:ascii="Courier New" w:hAnsi="Courier New" w:cs="Courier New"/>
       </w:rPr>
     </w:lvl>
     <w:lvl w:ilvl="2" w:tplc="04070005" w:tentative="1">
@@ -9924,7 +10223,7 @@
         <w:ind w:left="3210" w:hanging="360"/>
       </w:pPr>
       <w:rPr>
-        <w:rFonts w:ascii="Wingdings" w:hAnsi="Wingdings" w:hint="default"/>
+        <w:rFonts w:hint="default" w:ascii="Wingdings" w:hAnsi="Wingdings"/>
       </w:rPr>
     </w:lvl>
     <w:lvl w:ilvl="3" w:tplc="04070001" w:tentative="1">
@@ -9936,7 +10235,7 @@
         <w:ind w:left="3930" w:hanging="360"/>
       </w:pPr>
       <w:rPr>
-        <w:rFonts w:ascii="Symbol" w:hAnsi="Symbol" w:hint="default"/>
+        <w:rFonts w:hint="default" w:ascii="Symbol" w:hAnsi="Symbol"/>
       </w:rPr>
     </w:lvl>
     <w:lvl w:ilvl="4" w:tplc="04070003" w:tentative="1">
@@ -9948,7 +10247,7 @@
         <w:ind w:left="4650" w:hanging="360"/>
       </w:pPr>
       <w:rPr>
-        <w:rFonts w:ascii="Courier New" w:hAnsi="Courier New" w:cs="Courier New" w:hint="default"/>
+        <w:rFonts w:hint="default" w:ascii="Courier New" w:hAnsi="Courier New" w:cs="Courier New"/>
       </w:rPr>
     </w:lvl>
     <w:lvl w:ilvl="5" w:tplc="04070005" w:tentative="1">
@@ -9960,7 +10259,7 @@
         <w:ind w:left="5370" w:hanging="360"/>
       </w:pPr>
       <w:rPr>
-        <w:rFonts w:ascii="Wingdings" w:hAnsi="Wingdings" w:hint="default"/>
+        <w:rFonts w:hint="default" w:ascii="Wingdings" w:hAnsi="Wingdings"/>
       </w:rPr>
     </w:lvl>
     <w:lvl w:ilvl="6" w:tplc="04070001" w:tentative="1">
@@ -9972,7 +10271,7 @@
         <w:ind w:left="6090" w:hanging="360"/>
       </w:pPr>
       <w:rPr>
-        <w:rFonts w:ascii="Symbol" w:hAnsi="Symbol" w:hint="default"/>
+        <w:rFonts w:hint="default" w:ascii="Symbol" w:hAnsi="Symbol"/>
       </w:rPr>
     </w:lvl>
     <w:lvl w:ilvl="7" w:tplc="04070003" w:tentative="1">
@@ -9984,7 +10283,7 @@
         <w:ind w:left="6810" w:hanging="360"/>
       </w:pPr>
       <w:rPr>
-        <w:rFonts w:ascii="Courier New" w:hAnsi="Courier New" w:cs="Courier New" w:hint="default"/>
+        <w:rFonts w:hint="default" w:ascii="Courier New" w:hAnsi="Courier New" w:cs="Courier New"/>
       </w:rPr>
     </w:lvl>
     <w:lvl w:ilvl="8" w:tplc="04070005" w:tentative="1">
@@ -9996,7 +10295,7 @@
         <w:ind w:left="7530" w:hanging="360"/>
       </w:pPr>
       <w:rPr>
-        <w:rFonts w:ascii="Wingdings" w:hAnsi="Wingdings" w:hint="default"/>
+        <w:rFonts w:hint="default" w:ascii="Wingdings" w:hAnsi="Wingdings"/>
       </w:rPr>
     </w:lvl>
   </w:abstractNum>
@@ -10012,7 +10311,7 @@
         <w:ind w:left="1773" w:hanging="360"/>
       </w:pPr>
       <w:rPr>
-        <w:rFonts w:ascii="Symbol" w:eastAsiaTheme="minorHAnsi" w:hAnsi="Symbol" w:cstheme="minorBidi" w:hint="default"/>
+        <w:rFonts w:hint="default" w:ascii="Symbol" w:hAnsi="Symbol" w:eastAsiaTheme="minorHAnsi" w:cstheme="minorBidi"/>
       </w:rPr>
     </w:lvl>
     <w:lvl w:ilvl="1" w:tplc="04070003">
@@ -10024,7 +10323,7 @@
         <w:ind w:left="2493" w:hanging="360"/>
       </w:pPr>
       <w:rPr>
-        <w:rFonts w:ascii="Courier New" w:hAnsi="Courier New" w:cs="Courier New" w:hint="default"/>
+        <w:rFonts w:hint="default" w:ascii="Courier New" w:hAnsi="Courier New" w:cs="Courier New"/>
       </w:rPr>
     </w:lvl>
     <w:lvl w:ilvl="2" w:tplc="04070005" w:tentative="1">
@@ -10036,7 +10335,7 @@
         <w:ind w:left="3213" w:hanging="360"/>
       </w:pPr>
       <w:rPr>
-        <w:rFonts w:ascii="Wingdings" w:hAnsi="Wingdings" w:hint="default"/>
+        <w:rFonts w:hint="default" w:ascii="Wingdings" w:hAnsi="Wingdings"/>
       </w:rPr>
     </w:lvl>
     <w:lvl w:ilvl="3" w:tplc="04070001" w:tentative="1">
@@ -10048,7 +10347,7 @@
         <w:ind w:left="3933" w:hanging="360"/>
       </w:pPr>
       <w:rPr>
-        <w:rFonts w:ascii="Symbol" w:hAnsi="Symbol" w:hint="default"/>
+        <w:rFonts w:hint="default" w:ascii="Symbol" w:hAnsi="Symbol"/>
       </w:rPr>
     </w:lvl>
     <w:lvl w:ilvl="4" w:tplc="04070003" w:tentative="1">
@@ -10060,7 +10359,7 @@
         <w:ind w:left="4653" w:hanging="360"/>
       </w:pPr>
       <w:rPr>
-        <w:rFonts w:ascii="Courier New" w:hAnsi="Courier New" w:cs="Courier New" w:hint="default"/>
+        <w:rFonts w:hint="default" w:ascii="Courier New" w:hAnsi="Courier New" w:cs="Courier New"/>
       </w:rPr>
     </w:lvl>
     <w:lvl w:ilvl="5" w:tplc="04070005" w:tentative="1">
@@ -10072,7 +10371,7 @@
         <w:ind w:left="5373" w:hanging="360"/>
       </w:pPr>
       <w:rPr>
-        <w:rFonts w:ascii="Wingdings" w:hAnsi="Wingdings" w:hint="default"/>
+        <w:rFonts w:hint="default" w:ascii="Wingdings" w:hAnsi="Wingdings"/>
       </w:rPr>
     </w:lvl>
     <w:lvl w:ilvl="6" w:tplc="04070001" w:tentative="1">
@@ -10084,7 +10383,7 @@
         <w:ind w:left="6093" w:hanging="360"/>
       </w:pPr>
       <w:rPr>
-        <w:rFonts w:ascii="Symbol" w:hAnsi="Symbol" w:hint="default"/>
+        <w:rFonts w:hint="default" w:ascii="Symbol" w:hAnsi="Symbol"/>
       </w:rPr>
     </w:lvl>
     <w:lvl w:ilvl="7" w:tplc="04070003" w:tentative="1">
@@ -10096,7 +10395,7 @@
         <w:ind w:left="6813" w:hanging="360"/>
       </w:pPr>
       <w:rPr>
-        <w:rFonts w:ascii="Courier New" w:hAnsi="Courier New" w:cs="Courier New" w:hint="default"/>
+        <w:rFonts w:hint="default" w:ascii="Courier New" w:hAnsi="Courier New" w:cs="Courier New"/>
       </w:rPr>
     </w:lvl>
     <w:lvl w:ilvl="8" w:tplc="04070005" w:tentative="1">
@@ -10108,7 +10407,7 @@
         <w:ind w:left="7533" w:hanging="360"/>
       </w:pPr>
       <w:rPr>
-        <w:rFonts w:ascii="Wingdings" w:hAnsi="Wingdings" w:hint="default"/>
+        <w:rFonts w:hint="default" w:ascii="Wingdings" w:hAnsi="Wingdings"/>
       </w:rPr>
     </w:lvl>
   </w:abstractNum>
@@ -10124,7 +10423,7 @@
         <w:ind w:left="1770" w:hanging="360"/>
       </w:pPr>
       <w:rPr>
-        <w:rFonts w:ascii="Symbol" w:eastAsiaTheme="minorHAnsi" w:hAnsi="Symbol" w:cstheme="minorBidi" w:hint="default"/>
+        <w:rFonts w:hint="default" w:ascii="Symbol" w:hAnsi="Symbol" w:eastAsiaTheme="minorHAnsi" w:cstheme="minorBidi"/>
       </w:rPr>
     </w:lvl>
     <w:lvl w:ilvl="1" w:tplc="04070003" w:tentative="1">
@@ -10136,7 +10435,7 @@
         <w:ind w:left="2490" w:hanging="360"/>
       </w:pPr>
       <w:rPr>
-        <w:rFonts w:ascii="Courier New" w:hAnsi="Courier New" w:cs="Courier New" w:hint="default"/>
+        <w:rFonts w:hint="default" w:ascii="Courier New" w:hAnsi="Courier New" w:cs="Courier New"/>
       </w:rPr>
     </w:lvl>
     <w:lvl w:ilvl="2" w:tplc="04070005" w:tentative="1">
@@ -10148,7 +10447,7 @@
         <w:ind w:left="3210" w:hanging="360"/>
       </w:pPr>
       <w:rPr>
-        <w:rFonts w:ascii="Wingdings" w:hAnsi="Wingdings" w:hint="default"/>
+        <w:rFonts w:hint="default" w:ascii="Wingdings" w:hAnsi="Wingdings"/>
       </w:rPr>
     </w:lvl>
     <w:lvl w:ilvl="3" w:tplc="04070001" w:tentative="1">
@@ -10160,7 +10459,7 @@
         <w:ind w:left="3930" w:hanging="360"/>
       </w:pPr>
       <w:rPr>
-        <w:rFonts w:ascii="Symbol" w:hAnsi="Symbol" w:hint="default"/>
+        <w:rFonts w:hint="default" w:ascii="Symbol" w:hAnsi="Symbol"/>
       </w:rPr>
     </w:lvl>
     <w:lvl w:ilvl="4" w:tplc="04070003" w:tentative="1">
@@ -10172,7 +10471,7 @@
         <w:ind w:left="4650" w:hanging="360"/>
       </w:pPr>
       <w:rPr>
-        <w:rFonts w:ascii="Courier New" w:hAnsi="Courier New" w:cs="Courier New" w:hint="default"/>
+        <w:rFonts w:hint="default" w:ascii="Courier New" w:hAnsi="Courier New" w:cs="Courier New"/>
       </w:rPr>
     </w:lvl>
     <w:lvl w:ilvl="5" w:tplc="04070005" w:tentative="1">
@@ -10184,7 +10483,7 @@
         <w:ind w:left="5370" w:hanging="360"/>
       </w:pPr>
       <w:rPr>
-        <w:rFonts w:ascii="Wingdings" w:hAnsi="Wingdings" w:hint="default"/>
+        <w:rFonts w:hint="default" w:ascii="Wingdings" w:hAnsi="Wingdings"/>
       </w:rPr>
     </w:lvl>
     <w:lvl w:ilvl="6" w:tplc="04070001" w:tentative="1">
@@ -10196,7 +10495,7 @@
         <w:ind w:left="6090" w:hanging="360"/>
       </w:pPr>
       <w:rPr>
-        <w:rFonts w:ascii="Symbol" w:hAnsi="Symbol" w:hint="default"/>
+        <w:rFonts w:hint="default" w:ascii="Symbol" w:hAnsi="Symbol"/>
       </w:rPr>
     </w:lvl>
     <w:lvl w:ilvl="7" w:tplc="04070003" w:tentative="1">
@@ -10208,7 +10507,7 @@
         <w:ind w:left="6810" w:hanging="360"/>
       </w:pPr>
       <w:rPr>
-        <w:rFonts w:ascii="Courier New" w:hAnsi="Courier New" w:cs="Courier New" w:hint="default"/>
+        <w:rFonts w:hint="default" w:ascii="Courier New" w:hAnsi="Courier New" w:cs="Courier New"/>
       </w:rPr>
     </w:lvl>
     <w:lvl w:ilvl="8" w:tplc="04070005" w:tentative="1">
@@ -10220,7 +10519,7 @@
         <w:ind w:left="7530" w:hanging="360"/>
       </w:pPr>
       <w:rPr>
-        <w:rFonts w:ascii="Wingdings" w:hAnsi="Wingdings" w:hint="default"/>
+        <w:rFonts w:hint="default" w:ascii="Wingdings" w:hAnsi="Wingdings"/>
       </w:rPr>
     </w:lvl>
   </w:abstractNum>
@@ -10246,11 +10545,11 @@
 </file>
 
 <file path=word/styles.xml><?xml version="1.0" encoding="utf-8"?>
-<w:styles xmlns:mc="http://schemas.openxmlformats.org/markup-compatibility/2006" xmlns:r="http://schemas.openxmlformats.org/officeDocument/2006/relationships" xmlns:w="http://schemas.openxmlformats.org/wordprocessingml/2006/main" xmlns:w14="http://schemas.microsoft.com/office/word/2010/wordml" xmlns:w15="http://schemas.microsoft.com/office/word/2012/wordml" mc:Ignorable="w14 w15">
+<w:styles xmlns:wp14="http://schemas.microsoft.com/office/word/2010/wordprocessingDrawing" xmlns:mc="http://schemas.openxmlformats.org/markup-compatibility/2006" xmlns:r="http://schemas.openxmlformats.org/officeDocument/2006/relationships" xmlns:w="http://schemas.openxmlformats.org/wordprocessingml/2006/main" xmlns:w14="http://schemas.microsoft.com/office/word/2010/wordml" xmlns:w15="http://schemas.microsoft.com/office/word/2012/wordml" mc:Ignorable="w14 w15 wp14">
   <w:docDefaults>
     <w:rPrDefault>
       <w:rPr>
-        <w:rFonts w:asciiTheme="minorHAnsi" w:eastAsiaTheme="minorHAnsi" w:hAnsiTheme="minorHAnsi" w:cstheme="minorBidi"/>
+        <w:rFonts w:asciiTheme="minorHAnsi" w:hAnsiTheme="minorHAnsi" w:eastAsiaTheme="minorHAnsi" w:cstheme="minorBidi"/>
         <w:sz w:val="22"/>
         <w:szCs w:val="22"/>
         <w:lang w:val="de-DE" w:eastAsia="en-US" w:bidi="ar-SA"/>
@@ -10265,14 +10564,14 @@
   <w:latentStyles w:defLockedState="0" w:defUIPriority="99" w:defSemiHidden="0" w:defUnhideWhenUsed="0" w:defQFormat="0" w:count="371">
     <w:lsdException w:name="Normal" w:uiPriority="0" w:qFormat="1"/>
     <w:lsdException w:name="heading 1" w:uiPriority="9" w:qFormat="1"/>
-    <w:lsdException w:name="heading 2" w:semiHidden="1" w:uiPriority="9" w:unhideWhenUsed="1" w:qFormat="1"/>
-    <w:lsdException w:name="heading 3" w:semiHidden="1" w:uiPriority="9" w:unhideWhenUsed="1" w:qFormat="1"/>
-    <w:lsdException w:name="heading 4" w:semiHidden="1" w:uiPriority="9" w:unhideWhenUsed="1" w:qFormat="1"/>
-    <w:lsdException w:name="heading 5" w:semiHidden="1" w:uiPriority="9" w:unhideWhenUsed="1" w:qFormat="1"/>
-    <w:lsdException w:name="heading 6" w:semiHidden="1" w:uiPriority="9" w:unhideWhenUsed="1" w:qFormat="1"/>
-    <w:lsdException w:name="heading 7" w:semiHidden="1" w:uiPriority="9" w:unhideWhenUsed="1" w:qFormat="1"/>
-    <w:lsdException w:name="heading 8" w:semiHidden="1" w:uiPriority="9" w:unhideWhenUsed="1" w:qFormat="1"/>
-    <w:lsdException w:name="heading 9" w:semiHidden="1" w:uiPriority="9" w:unhideWhenUsed="1" w:qFormat="1"/>
+    <w:lsdException w:name="heading 2" w:uiPriority="9" w:semiHidden="1" w:unhideWhenUsed="1" w:qFormat="1"/>
+    <w:lsdException w:name="heading 3" w:uiPriority="9" w:semiHidden="1" w:unhideWhenUsed="1" w:qFormat="1"/>
+    <w:lsdException w:name="heading 4" w:uiPriority="9" w:semiHidden="1" w:unhideWhenUsed="1" w:qFormat="1"/>
+    <w:lsdException w:name="heading 5" w:uiPriority="9" w:semiHidden="1" w:unhideWhenUsed="1" w:qFormat="1"/>
+    <w:lsdException w:name="heading 6" w:uiPriority="9" w:semiHidden="1" w:unhideWhenUsed="1" w:qFormat="1"/>
+    <w:lsdException w:name="heading 7" w:uiPriority="9" w:semiHidden="1" w:unhideWhenUsed="1" w:qFormat="1"/>
+    <w:lsdException w:name="heading 8" w:uiPriority="9" w:semiHidden="1" w:unhideWhenUsed="1" w:qFormat="1"/>
+    <w:lsdException w:name="heading 9" w:uiPriority="9" w:semiHidden="1" w:unhideWhenUsed="1" w:qFormat="1"/>
     <w:lsdException w:name="index 1" w:semiHidden="1" w:unhideWhenUsed="1"/>
     <w:lsdException w:name="index 2" w:semiHidden="1" w:unhideWhenUsed="1"/>
     <w:lsdException w:name="index 3" w:semiHidden="1" w:unhideWhenUsed="1"/>
@@ -10282,22 +10581,22 @@
     <w:lsdException w:name="index 7" w:semiHidden="1" w:unhideWhenUsed="1"/>
     <w:lsdException w:name="index 8" w:semiHidden="1" w:unhideWhenUsed="1"/>
     <w:lsdException w:name="index 9" w:semiHidden="1" w:unhideWhenUsed="1"/>
-    <w:lsdException w:name="toc 1" w:semiHidden="1" w:uiPriority="39" w:unhideWhenUsed="1"/>
-    <w:lsdException w:name="toc 2" w:semiHidden="1" w:uiPriority="39" w:unhideWhenUsed="1"/>
-    <w:lsdException w:name="toc 3" w:semiHidden="1" w:uiPriority="39" w:unhideWhenUsed="1"/>
-    <w:lsdException w:name="toc 4" w:semiHidden="1" w:uiPriority="39" w:unhideWhenUsed="1"/>
-    <w:lsdException w:name="toc 5" w:semiHidden="1" w:uiPriority="39" w:unhideWhenUsed="1"/>
-    <w:lsdException w:name="toc 6" w:semiHidden="1" w:uiPriority="39" w:unhideWhenUsed="1"/>
-    <w:lsdException w:name="toc 7" w:semiHidden="1" w:uiPriority="39" w:unhideWhenUsed="1"/>
-    <w:lsdException w:name="toc 8" w:semiHidden="1" w:uiPriority="39" w:unhideWhenUsed="1"/>
-    <w:lsdException w:name="toc 9" w:semiHidden="1" w:uiPriority="39" w:unhideWhenUsed="1"/>
+    <w:lsdException w:name="toc 1" w:uiPriority="39" w:semiHidden="1" w:unhideWhenUsed="1"/>
+    <w:lsdException w:name="toc 2" w:uiPriority="39" w:semiHidden="1" w:unhideWhenUsed="1"/>
+    <w:lsdException w:name="toc 3" w:uiPriority="39" w:semiHidden="1" w:unhideWhenUsed="1"/>
+    <w:lsdException w:name="toc 4" w:uiPriority="39" w:semiHidden="1" w:unhideWhenUsed="1"/>
+    <w:lsdException w:name="toc 5" w:uiPriority="39" w:semiHidden="1" w:unhideWhenUsed="1"/>
+    <w:lsdException w:name="toc 6" w:uiPriority="39" w:semiHidden="1" w:unhideWhenUsed="1"/>
+    <w:lsdException w:name="toc 7" w:uiPriority="39" w:semiHidden="1" w:unhideWhenUsed="1"/>
+    <w:lsdException w:name="toc 8" w:uiPriority="39" w:semiHidden="1" w:unhideWhenUsed="1"/>
+    <w:lsdException w:name="toc 9" w:uiPriority="39" w:semiHidden="1" w:unhideWhenUsed="1"/>
     <w:lsdException w:name="Normal Indent" w:semiHidden="1" w:unhideWhenUsed="1"/>
     <w:lsdException w:name="footnote text" w:semiHidden="1" w:unhideWhenUsed="1"/>
     <w:lsdException w:name="annotation text" w:semiHidden="1" w:unhideWhenUsed="1"/>
     <w:lsdException w:name="header" w:semiHidden="1" w:unhideWhenUsed="1"/>
     <w:lsdException w:name="footer" w:semiHidden="1" w:unhideWhenUsed="1"/>
     <w:lsdException w:name="index heading" w:semiHidden="1" w:unhideWhenUsed="1"/>
-    <w:lsdException w:name="caption" w:semiHidden="1" w:uiPriority="35" w:unhideWhenUsed="1" w:qFormat="1"/>
+    <w:lsdException w:name="caption" w:uiPriority="35" w:semiHidden="1" w:unhideWhenUsed="1" w:qFormat="1"/>
     <w:lsdException w:name="table of figures" w:semiHidden="1" w:unhideWhenUsed="1"/>
     <w:lsdException w:name="envelope address" w:semiHidden="1" w:unhideWhenUsed="1"/>
     <w:lsdException w:name="envelope return" w:semiHidden="1" w:unhideWhenUsed="1"/>
@@ -10328,7 +10627,7 @@
     <w:lsdException w:name="Title" w:uiPriority="10" w:qFormat="1"/>
     <w:lsdException w:name="Closing" w:semiHidden="1" w:unhideWhenUsed="1"/>
     <w:lsdException w:name="Signature" w:semiHidden="1" w:unhideWhenUsed="1"/>
-    <w:lsdException w:name="Default Paragraph Font" w:semiHidden="1" w:uiPriority="1" w:unhideWhenUsed="1"/>
+    <w:lsdException w:name="Default Paragraph Font" w:uiPriority="1" w:semiHidden="1" w:unhideWhenUsed="1"/>
     <w:lsdException w:name="Body Text" w:semiHidden="1" w:unhideWhenUsed="1"/>
     <w:lsdException w:name="Body Text Indent" w:semiHidden="1" w:unhideWhenUsed="1"/>
     <w:lsdException w:name="List Continue" w:semiHidden="1" w:unhideWhenUsed="1"/>
@@ -10528,8 +10827,8 @@
     <w:lsdException w:name="Subtle Reference" w:uiPriority="31" w:qFormat="1"/>
     <w:lsdException w:name="Intense Reference" w:uiPriority="32" w:qFormat="1"/>
     <w:lsdException w:name="Book Title" w:uiPriority="33" w:qFormat="1"/>
-    <w:lsdException w:name="Bibliography" w:semiHidden="1" w:uiPriority="37" w:unhideWhenUsed="1"/>
-    <w:lsdException w:name="TOC Heading" w:semiHidden="1" w:uiPriority="39" w:unhideWhenUsed="1" w:qFormat="1"/>
+    <w:lsdException w:name="Bibliography" w:uiPriority="37" w:semiHidden="1" w:unhideWhenUsed="1"/>
+    <w:lsdException w:name="TOC Heading" w:uiPriority="39" w:semiHidden="1" w:unhideWhenUsed="1" w:qFormat="1"/>
     <w:lsdException w:name="Plain Table 1" w:uiPriority="41"/>
     <w:lsdException w:name="Plain Table 2" w:uiPriority="42"/>
     <w:lsdException w:name="Plain Table 3" w:uiPriority="43"/>
@@ -10635,17 +10934,17 @@
     <w:lsdException w:name="List Table 6 Colorful Accent 6" w:uiPriority="51"/>
     <w:lsdException w:name="List Table 7 Colorful Accent 6" w:uiPriority="52"/>
   </w:latentStyles>
-  <w:style w:type="paragraph" w:default="1" w:styleId="Standard">
+  <w:style w:type="paragraph" w:styleId="Standard" w:default="1">
     <w:name w:val="Normal"/>
     <w:qFormat/>
   </w:style>
-  <w:style w:type="character" w:default="1" w:styleId="Absatz-Standardschriftart">
+  <w:style w:type="character" w:styleId="Absatz-Standardschriftart" w:default="1">
     <w:name w:val="Default Paragraph Font"/>
     <w:uiPriority w:val="1"/>
     <w:semiHidden/>
     <w:unhideWhenUsed/>
   </w:style>
-  <w:style w:type="table" w:default="1" w:styleId="NormaleTabelle">
+  <w:style w:type="table" w:styleId="NormaleTabelle" w:default="1">
     <w:name w:val="Normal Table"/>
     <w:uiPriority w:val="99"/>
     <w:semiHidden/>
@@ -10660,7 +10959,7 @@
       </w:tblCellMar>
     </w:tblPr>
   </w:style>
-  <w:style w:type="numbering" w:default="1" w:styleId="KeineListe">
+  <w:style w:type="numbering" w:styleId="KeineListe" w:default="1">
     <w:name w:val="No List"/>
     <w:uiPriority w:val="99"/>
     <w:semiHidden/>
@@ -10692,7 +10991,7 @@
       <w:spacing w:after="0" w:line="240" w:lineRule="auto"/>
     </w:pPr>
   </w:style>
-  <w:style w:type="character" w:customStyle="1" w:styleId="KopfzeileZchn">
+  <w:style w:type="character" w:styleId="KopfzeileZchn" w:customStyle="1">
     <w:name w:val="Kopfzeile Zchn"/>
     <w:basedOn w:val="Absatz-Standardschriftart"/>
     <w:link w:val="Kopfzeile"/>
@@ -10714,7 +11013,7 @@
       <w:spacing w:after="0" w:line="240" w:lineRule="auto"/>
     </w:pPr>
   </w:style>
-  <w:style w:type="character" w:customStyle="1" w:styleId="FuzeileZchn">
+  <w:style w:type="character" w:styleId="FuzeileZchn" w:customStyle="1">
     <w:name w:val="Fußzeile Zchn"/>
     <w:basedOn w:val="Absatz-Standardschriftart"/>
     <w:link w:val="Fuzeile"/>

</xml_diff>